<commit_message>
before go to BJ
</commit_message>
<xml_diff>
--- a/附件2：武汉大学本科生毕业论文（设计）范例.docx
+++ b/附件2：武汉大学本科生毕业论文（设计）范例.docx
@@ -716,7 +716,7 @@
         <w:ind w:firstLineChars="200" w:firstLine="883"/>
         <w:jc w:val="center"/>
         <w:rPr>
-          <w:rFonts w:ascii="宋体" w:hAnsi="宋体" w:hint="eastAsia"/>
+          <w:rFonts w:ascii="宋体" w:hAnsi="宋体"/>
           <w:b/>
           <w:sz w:val="44"/>
           <w:szCs w:val="44"/>
@@ -945,7 +945,6 @@
     <w:p>
       <w:pPr>
         <w:rPr>
-          <w:rFonts w:hint="eastAsia"/>
           <w:sz w:val="24"/>
         </w:rPr>
       </w:pPr>
@@ -1547,7 +1546,7 @@
           <w:r>
             <w:fldChar w:fldCharType="separate"/>
           </w:r>
-          <w:hyperlink w:anchor="_Toc447019808" w:history="1">
+          <w:hyperlink w:anchor="_Toc447127196" w:history="1">
             <w:r>
               <w:rPr>
                 <w:rStyle w:val="Hyperlink"/>
@@ -1591,7 +1590,7 @@
                 <w:noProof/>
                 <w:webHidden/>
               </w:rPr>
-              <w:instrText xml:space="preserve"> PAGEREF _Toc447019808 \h </w:instrText>
+              <w:instrText xml:space="preserve"> PAGEREF _Toc447127196 \h </w:instrText>
             </w:r>
             <w:r>
               <w:rPr>
@@ -1611,7 +1610,7 @@
                 <w:noProof/>
                 <w:webHidden/>
               </w:rPr>
-              <w:t>12</w:t>
+              <w:t>15</w:t>
             </w:r>
             <w:r>
               <w:rPr>
@@ -1635,7 +1634,7 @@
               <w:szCs w:val="22"/>
             </w:rPr>
           </w:pPr>
-          <w:hyperlink w:anchor="_Toc447019809" w:history="1">
+          <w:hyperlink w:anchor="_Toc447127197" w:history="1">
             <w:r>
               <w:rPr>
                 <w:rStyle w:val="Hyperlink"/>
@@ -1679,7 +1678,7 @@
                 <w:noProof/>
                 <w:webHidden/>
               </w:rPr>
-              <w:instrText xml:space="preserve"> PAGEREF _Toc447019809 \h </w:instrText>
+              <w:instrText xml:space="preserve"> PAGEREF _Toc447127197 \h </w:instrText>
             </w:r>
             <w:r>
               <w:rPr>
@@ -1699,7 +1698,7 @@
                 <w:noProof/>
                 <w:webHidden/>
               </w:rPr>
-              <w:t>12</w:t>
+              <w:t>15</w:t>
             </w:r>
             <w:r>
               <w:rPr>
@@ -1723,7 +1722,7 @@
               <w:szCs w:val="22"/>
             </w:rPr>
           </w:pPr>
-          <w:hyperlink w:anchor="_Toc447019810" w:history="1">
+          <w:hyperlink w:anchor="_Toc447127198" w:history="1">
             <w:r>
               <w:rPr>
                 <w:rStyle w:val="Hyperlink"/>
@@ -1766,7 +1765,7 @@
                 <w:noProof/>
                 <w:webHidden/>
               </w:rPr>
-              <w:instrText xml:space="preserve"> PAGEREF _Toc447019810 \h </w:instrText>
+              <w:instrText xml:space="preserve"> PAGEREF _Toc447127198 \h </w:instrText>
             </w:r>
             <w:r>
               <w:rPr>
@@ -1786,7 +1785,7 @@
                 <w:noProof/>
                 <w:webHidden/>
               </w:rPr>
-              <w:t>12</w:t>
+              <w:t>15</w:t>
             </w:r>
             <w:r>
               <w:rPr>
@@ -1810,7 +1809,7 @@
               <w:szCs w:val="22"/>
             </w:rPr>
           </w:pPr>
-          <w:hyperlink w:anchor="_Toc447019811" w:history="1">
+          <w:hyperlink w:anchor="_Toc447127199" w:history="1">
             <w:r>
               <w:rPr>
                 <w:rStyle w:val="Hyperlink"/>
@@ -1853,7 +1852,7 @@
                 <w:noProof/>
                 <w:webHidden/>
               </w:rPr>
-              <w:instrText xml:space="preserve"> PAGEREF _Toc447019811 \h </w:instrText>
+              <w:instrText xml:space="preserve"> PAGEREF _Toc447127199 \h </w:instrText>
             </w:r>
             <w:r>
               <w:rPr>
@@ -1873,7 +1872,7 @@
                 <w:noProof/>
                 <w:webHidden/>
               </w:rPr>
-              <w:t>12</w:t>
+              <w:t>15</w:t>
             </w:r>
             <w:r>
               <w:rPr>
@@ -1897,7 +1896,7 @@
               <w:szCs w:val="22"/>
             </w:rPr>
           </w:pPr>
-          <w:hyperlink w:anchor="_Toc447019812" w:history="1">
+          <w:hyperlink w:anchor="_Toc447127200" w:history="1">
             <w:r>
               <w:rPr>
                 <w:rStyle w:val="Hyperlink"/>
@@ -1940,7 +1939,7 @@
                 <w:noProof/>
                 <w:webHidden/>
               </w:rPr>
-              <w:instrText xml:space="preserve"> PAGEREF _Toc447019812 \h </w:instrText>
+              <w:instrText xml:space="preserve"> PAGEREF _Toc447127200 \h </w:instrText>
             </w:r>
             <w:r>
               <w:rPr>
@@ -1960,7 +1959,7 @@
                 <w:noProof/>
                 <w:webHidden/>
               </w:rPr>
-              <w:t>13</w:t>
+              <w:t>16</w:t>
             </w:r>
             <w:r>
               <w:rPr>
@@ -1984,7 +1983,7 @@
               <w:szCs w:val="22"/>
             </w:rPr>
           </w:pPr>
-          <w:hyperlink w:anchor="_Toc447019813" w:history="1">
+          <w:hyperlink w:anchor="_Toc447127201" w:history="1">
             <w:r>
               <w:rPr>
                 <w:rStyle w:val="Hyperlink"/>
@@ -2028,7 +2027,7 @@
                 <w:noProof/>
                 <w:webHidden/>
               </w:rPr>
-              <w:instrText xml:space="preserve"> PAGEREF _Toc447019813 \h </w:instrText>
+              <w:instrText xml:space="preserve"> PAGEREF _Toc447127201 \h </w:instrText>
             </w:r>
             <w:r>
               <w:rPr>
@@ -2048,7 +2047,7 @@
                 <w:noProof/>
                 <w:webHidden/>
               </w:rPr>
-              <w:t>14</w:t>
+              <w:t>17</w:t>
             </w:r>
             <w:r>
               <w:rPr>
@@ -2072,7 +2071,7 @@
               <w:szCs w:val="22"/>
             </w:rPr>
           </w:pPr>
-          <w:hyperlink w:anchor="_Toc447019816" w:history="1">
+          <w:hyperlink w:anchor="_Toc447127204" w:history="1">
             <w:r>
               <w:rPr>
                 <w:rStyle w:val="Hyperlink"/>
@@ -2115,7 +2114,7 @@
                 <w:noProof/>
                 <w:webHidden/>
               </w:rPr>
-              <w:instrText xml:space="preserve"> PAGEREF _Toc447019816 \h </w:instrText>
+              <w:instrText xml:space="preserve"> PAGEREF _Toc447127204 \h </w:instrText>
             </w:r>
             <w:r>
               <w:rPr>
@@ -2135,7 +2134,7 @@
                 <w:noProof/>
                 <w:webHidden/>
               </w:rPr>
-              <w:t>14</w:t>
+              <w:t>17</w:t>
             </w:r>
             <w:r>
               <w:rPr>
@@ -2159,7 +2158,7 @@
               <w:szCs w:val="22"/>
             </w:rPr>
           </w:pPr>
-          <w:hyperlink w:anchor="_Toc447019817" w:history="1">
+          <w:hyperlink w:anchor="_Toc447127205" w:history="1">
             <w:r>
               <w:rPr>
                 <w:rStyle w:val="Hyperlink"/>
@@ -2202,7 +2201,7 @@
                 <w:noProof/>
                 <w:webHidden/>
               </w:rPr>
-              <w:instrText xml:space="preserve"> PAGEREF _Toc447019817 \h </w:instrText>
+              <w:instrText xml:space="preserve"> PAGEREF _Toc447127205 \h </w:instrText>
             </w:r>
             <w:r>
               <w:rPr>
@@ -2222,7 +2221,7 @@
                 <w:noProof/>
                 <w:webHidden/>
               </w:rPr>
-              <w:t>14</w:t>
+              <w:t>17</w:t>
             </w:r>
             <w:r>
               <w:rPr>
@@ -2246,7 +2245,7 @@
               <w:szCs w:val="22"/>
             </w:rPr>
           </w:pPr>
-          <w:hyperlink w:anchor="_Toc447019821" w:history="1">
+          <w:hyperlink w:anchor="_Toc447127209" w:history="1">
             <w:r>
               <w:rPr>
                 <w:rStyle w:val="Hyperlink"/>
@@ -2296,7 +2295,7 @@
                 <w:noProof/>
                 <w:webHidden/>
               </w:rPr>
-              <w:instrText xml:space="preserve"> PAGEREF _Toc447019821 \h </w:instrText>
+              <w:instrText xml:space="preserve"> PAGEREF _Toc447127209 \h </w:instrText>
             </w:r>
             <w:r>
               <w:rPr>
@@ -2316,7 +2315,7 @@
                 <w:noProof/>
                 <w:webHidden/>
               </w:rPr>
-              <w:t>14</w:t>
+              <w:t>17</w:t>
             </w:r>
             <w:r>
               <w:rPr>
@@ -2340,7 +2339,7 @@
               <w:szCs w:val="22"/>
             </w:rPr>
           </w:pPr>
-          <w:hyperlink w:anchor="_Toc447019822" w:history="1">
+          <w:hyperlink w:anchor="_Toc447127210" w:history="1">
             <w:r>
               <w:rPr>
                 <w:rStyle w:val="Hyperlink"/>
@@ -2390,7 +2389,7 @@
                 <w:noProof/>
                 <w:webHidden/>
               </w:rPr>
-              <w:instrText xml:space="preserve"> PAGEREF _Toc447019822 \h </w:instrText>
+              <w:instrText xml:space="preserve"> PAGEREF _Toc447127210 \h </w:instrText>
             </w:r>
             <w:r>
               <w:rPr>
@@ -2410,7 +2409,7 @@
                 <w:noProof/>
                 <w:webHidden/>
               </w:rPr>
-              <w:t>14</w:t>
+              <w:t>17</w:t>
             </w:r>
             <w:r>
               <w:rPr>
@@ -2434,7 +2433,7 @@
               <w:szCs w:val="22"/>
             </w:rPr>
           </w:pPr>
-          <w:hyperlink w:anchor="_Toc447019823" w:history="1">
+          <w:hyperlink w:anchor="_Toc447127211" w:history="1">
             <w:r>
               <w:rPr>
                 <w:rStyle w:val="Hyperlink"/>
@@ -2477,7 +2476,7 @@
                 <w:noProof/>
                 <w:webHidden/>
               </w:rPr>
-              <w:instrText xml:space="preserve"> PAGEREF _Toc447019823 \h </w:instrText>
+              <w:instrText xml:space="preserve"> PAGEREF _Toc447127211 \h </w:instrText>
             </w:r>
             <w:r>
               <w:rPr>
@@ -2497,7 +2496,7 @@
                 <w:noProof/>
                 <w:webHidden/>
               </w:rPr>
-              <w:t>14</w:t>
+              <w:t>17</w:t>
             </w:r>
             <w:r>
               <w:rPr>
@@ -2521,7 +2520,7 @@
               <w:szCs w:val="22"/>
             </w:rPr>
           </w:pPr>
-          <w:hyperlink w:anchor="_Toc447019824" w:history="1">
+          <w:hyperlink w:anchor="_Toc447127212" w:history="1">
             <w:r>
               <w:rPr>
                 <w:rStyle w:val="Hyperlink"/>
@@ -2565,7 +2564,7 @@
                 <w:noProof/>
                 <w:webHidden/>
               </w:rPr>
-              <w:instrText xml:space="preserve"> PAGEREF _Toc447019824 \h </w:instrText>
+              <w:instrText xml:space="preserve"> PAGEREF _Toc447127212 \h </w:instrText>
             </w:r>
             <w:r>
               <w:rPr>
@@ -2585,7 +2584,7 @@
                 <w:noProof/>
                 <w:webHidden/>
               </w:rPr>
-              <w:t>16</w:t>
+              <w:t>19</w:t>
             </w:r>
             <w:r>
               <w:rPr>
@@ -2609,7 +2608,7 @@
               <w:szCs w:val="22"/>
             </w:rPr>
           </w:pPr>
-          <w:hyperlink w:anchor="_Toc447019827" w:history="1">
+          <w:hyperlink w:anchor="_Toc447127215" w:history="1">
             <w:r>
               <w:rPr>
                 <w:rStyle w:val="Hyperlink"/>
@@ -2652,7 +2651,7 @@
                 <w:noProof/>
                 <w:webHidden/>
               </w:rPr>
-              <w:instrText xml:space="preserve"> PAGEREF _Toc447019827 \h </w:instrText>
+              <w:instrText xml:space="preserve"> PAGEREF _Toc447127215 \h </w:instrText>
             </w:r>
             <w:r>
               <w:rPr>
@@ -2672,7 +2671,7 @@
                 <w:noProof/>
                 <w:webHidden/>
               </w:rPr>
-              <w:t>16</w:t>
+              <w:t>19</w:t>
             </w:r>
             <w:r>
               <w:rPr>
@@ -2696,7 +2695,7 @@
               <w:szCs w:val="22"/>
             </w:rPr>
           </w:pPr>
-          <w:hyperlink w:anchor="_Toc447019828" w:history="1">
+          <w:hyperlink w:anchor="_Toc447127216" w:history="1">
             <w:r>
               <w:rPr>
                 <w:rStyle w:val="Hyperlink"/>
@@ -2739,7 +2738,7 @@
                 <w:noProof/>
                 <w:webHidden/>
               </w:rPr>
-              <w:instrText xml:space="preserve"> PAGEREF _Toc447019828 \h </w:instrText>
+              <w:instrText xml:space="preserve"> PAGEREF _Toc447127216 \h </w:instrText>
             </w:r>
             <w:r>
               <w:rPr>
@@ -2759,7 +2758,7 @@
                 <w:noProof/>
                 <w:webHidden/>
               </w:rPr>
-              <w:t>16</w:t>
+              <w:t>19</w:t>
             </w:r>
             <w:r>
               <w:rPr>
@@ -2783,7 +2782,7 @@
               <w:szCs w:val="22"/>
             </w:rPr>
           </w:pPr>
-          <w:hyperlink w:anchor="_Toc447019829" w:history="1">
+          <w:hyperlink w:anchor="_Toc447127217" w:history="1">
             <w:r>
               <w:rPr>
                 <w:rStyle w:val="Hyperlink"/>
@@ -2826,7 +2825,7 @@
                 <w:noProof/>
                 <w:webHidden/>
               </w:rPr>
-              <w:instrText xml:space="preserve"> PAGEREF _Toc447019829 \h </w:instrText>
+              <w:instrText xml:space="preserve"> PAGEREF _Toc447127217 \h </w:instrText>
             </w:r>
             <w:r>
               <w:rPr>
@@ -2846,7 +2845,7 @@
                 <w:noProof/>
                 <w:webHidden/>
               </w:rPr>
-              <w:t>16</w:t>
+              <w:t>19</w:t>
             </w:r>
             <w:r>
               <w:rPr>
@@ -2870,7 +2869,7 @@
               <w:szCs w:val="22"/>
             </w:rPr>
           </w:pPr>
-          <w:hyperlink w:anchor="_Toc447019830" w:history="1">
+          <w:hyperlink w:anchor="_Toc447127218" w:history="1">
             <w:r>
               <w:rPr>
                 <w:rStyle w:val="Hyperlink"/>
@@ -2913,7 +2912,7 @@
                 <w:noProof/>
                 <w:webHidden/>
               </w:rPr>
-              <w:instrText xml:space="preserve"> PAGEREF _Toc447019830 \h </w:instrText>
+              <w:instrText xml:space="preserve"> PAGEREF _Toc447127218 \h </w:instrText>
             </w:r>
             <w:r>
               <w:rPr>
@@ -2933,7 +2932,7 @@
                 <w:noProof/>
                 <w:webHidden/>
               </w:rPr>
-              <w:t>17</w:t>
+              <w:t>20</w:t>
             </w:r>
             <w:r>
               <w:rPr>
@@ -2957,7 +2956,7 @@
               <w:szCs w:val="22"/>
             </w:rPr>
           </w:pPr>
-          <w:hyperlink w:anchor="_Toc447019831" w:history="1">
+          <w:hyperlink w:anchor="_Toc447127219" w:history="1">
             <w:r>
               <w:rPr>
                 <w:rStyle w:val="Hyperlink"/>
@@ -3000,7 +2999,7 @@
                 <w:noProof/>
                 <w:webHidden/>
               </w:rPr>
-              <w:instrText xml:space="preserve"> PAGEREF _Toc447019831 \h </w:instrText>
+              <w:instrText xml:space="preserve"> PAGEREF _Toc447127219 \h </w:instrText>
             </w:r>
             <w:r>
               <w:rPr>
@@ -3020,7 +3019,7 @@
                 <w:noProof/>
                 <w:webHidden/>
               </w:rPr>
-              <w:t>17</w:t>
+              <w:t>21</w:t>
             </w:r>
             <w:r>
               <w:rPr>
@@ -3044,7 +3043,7 @@
               <w:szCs w:val="22"/>
             </w:rPr>
           </w:pPr>
-          <w:hyperlink w:anchor="_Toc447019832" w:history="1">
+          <w:hyperlink w:anchor="_Toc447127220" w:history="1">
             <w:r>
               <w:rPr>
                 <w:rStyle w:val="Hyperlink"/>
@@ -3094,7 +3093,7 @@
                 <w:noProof/>
                 <w:webHidden/>
               </w:rPr>
-              <w:instrText xml:space="preserve"> PAGEREF _Toc447019832 \h </w:instrText>
+              <w:instrText xml:space="preserve"> PAGEREF _Toc447127220 \h </w:instrText>
             </w:r>
             <w:r>
               <w:rPr>
@@ -3114,7 +3113,7 @@
                 <w:noProof/>
                 <w:webHidden/>
               </w:rPr>
-              <w:t>18</w:t>
+              <w:t>21</w:t>
             </w:r>
             <w:r>
               <w:rPr>
@@ -3138,7 +3137,7 @@
               <w:szCs w:val="22"/>
             </w:rPr>
           </w:pPr>
-          <w:hyperlink w:anchor="_Toc447019833" w:history="1">
+          <w:hyperlink w:anchor="_Toc447127221" w:history="1">
             <w:r>
               <w:rPr>
                 <w:rStyle w:val="Hyperlink"/>
@@ -3196,7 +3195,7 @@
                 <w:noProof/>
                 <w:webHidden/>
               </w:rPr>
-              <w:instrText xml:space="preserve"> PAGEREF _Toc447019833 \h </w:instrText>
+              <w:instrText xml:space="preserve"> PAGEREF _Toc447127221 \h </w:instrText>
             </w:r>
             <w:r>
               <w:rPr>
@@ -3216,7 +3215,7 @@
                 <w:noProof/>
                 <w:webHidden/>
               </w:rPr>
-              <w:t>18</w:t>
+              <w:t>22</w:t>
             </w:r>
             <w:r>
               <w:rPr>
@@ -3240,7 +3239,7 @@
               <w:szCs w:val="22"/>
             </w:rPr>
           </w:pPr>
-          <w:hyperlink w:anchor="_Toc447019834" w:history="1">
+          <w:hyperlink w:anchor="_Toc447127222" w:history="1">
             <w:r>
               <w:rPr>
                 <w:rStyle w:val="Hyperlink"/>
@@ -3290,7 +3289,7 @@
                 <w:noProof/>
                 <w:webHidden/>
               </w:rPr>
-              <w:instrText xml:space="preserve"> PAGEREF _Toc447019834 \h </w:instrText>
+              <w:instrText xml:space="preserve"> PAGEREF _Toc447127222 \h </w:instrText>
             </w:r>
             <w:r>
               <w:rPr>
@@ -3310,7 +3309,7 @@
                 <w:noProof/>
                 <w:webHidden/>
               </w:rPr>
-              <w:t>19</w:t>
+              <w:t>22</w:t>
             </w:r>
             <w:r>
               <w:rPr>
@@ -3334,7 +3333,7 @@
               <w:szCs w:val="22"/>
             </w:rPr>
           </w:pPr>
-          <w:hyperlink w:anchor="_Toc447019835" w:history="1">
+          <w:hyperlink w:anchor="_Toc447127223" w:history="1">
             <w:r>
               <w:rPr>
                 <w:rStyle w:val="Hyperlink"/>
@@ -3377,7 +3376,7 @@
                 <w:noProof/>
                 <w:webHidden/>
               </w:rPr>
-              <w:instrText xml:space="preserve"> PAGEREF _Toc447019835 \h </w:instrText>
+              <w:instrText xml:space="preserve"> PAGEREF _Toc447127223 \h </w:instrText>
             </w:r>
             <w:r>
               <w:rPr>
@@ -3397,7 +3396,7 @@
                 <w:noProof/>
                 <w:webHidden/>
               </w:rPr>
-              <w:t>19</w:t>
+              <w:t>22</w:t>
             </w:r>
             <w:r>
               <w:rPr>
@@ -3421,7 +3420,7 @@
               <w:szCs w:val="22"/>
             </w:rPr>
           </w:pPr>
-          <w:hyperlink w:anchor="_Toc447019836" w:history="1">
+          <w:hyperlink w:anchor="_Toc447127224" w:history="1">
             <w:r>
               <w:rPr>
                 <w:rStyle w:val="Hyperlink"/>
@@ -3464,7 +3463,7 @@
                 <w:noProof/>
                 <w:webHidden/>
               </w:rPr>
-              <w:instrText xml:space="preserve"> PAGEREF _Toc447019836 \h </w:instrText>
+              <w:instrText xml:space="preserve"> PAGEREF _Toc447127224 \h </w:instrText>
             </w:r>
             <w:r>
               <w:rPr>
@@ -3484,7 +3483,7 @@
                 <w:noProof/>
                 <w:webHidden/>
               </w:rPr>
-              <w:t>20</w:t>
+              <w:t>23</w:t>
             </w:r>
             <w:r>
               <w:rPr>
@@ -3508,7 +3507,7 @@
               <w:szCs w:val="22"/>
             </w:rPr>
           </w:pPr>
-          <w:hyperlink w:anchor="_Toc447019837" w:history="1">
+          <w:hyperlink w:anchor="_Toc447127225" w:history="1">
             <w:r>
               <w:rPr>
                 <w:rStyle w:val="Hyperlink"/>
@@ -3551,7 +3550,7 @@
                 <w:noProof/>
                 <w:webHidden/>
               </w:rPr>
-              <w:instrText xml:space="preserve"> PAGEREF _Toc447019837 \h </w:instrText>
+              <w:instrText xml:space="preserve"> PAGEREF _Toc447127225 \h </w:instrText>
             </w:r>
             <w:r>
               <w:rPr>
@@ -3571,7 +3570,7 @@
                 <w:noProof/>
                 <w:webHidden/>
               </w:rPr>
-              <w:t>22</w:t>
+              <w:t>25</w:t>
             </w:r>
             <w:r>
               <w:rPr>
@@ -3595,7 +3594,7 @@
               <w:szCs w:val="22"/>
             </w:rPr>
           </w:pPr>
-          <w:hyperlink w:anchor="_Toc447019838" w:history="1">
+          <w:hyperlink w:anchor="_Toc447127226" w:history="1">
             <w:r>
               <w:rPr>
                 <w:rStyle w:val="Hyperlink"/>
@@ -3638,7 +3637,7 @@
                 <w:noProof/>
                 <w:webHidden/>
               </w:rPr>
-              <w:instrText xml:space="preserve"> PAGEREF _Toc447019838 \h </w:instrText>
+              <w:instrText xml:space="preserve"> PAGEREF _Toc447127226 \h </w:instrText>
             </w:r>
             <w:r>
               <w:rPr>
@@ -3658,7 +3657,7 @@
                 <w:noProof/>
                 <w:webHidden/>
               </w:rPr>
-              <w:t>22</w:t>
+              <w:t>25</w:t>
             </w:r>
             <w:r>
               <w:rPr>
@@ -3682,7 +3681,7 @@
               <w:szCs w:val="22"/>
             </w:rPr>
           </w:pPr>
-          <w:hyperlink w:anchor="_Toc447019839" w:history="1">
+          <w:hyperlink w:anchor="_Toc447127227" w:history="1">
             <w:r>
               <w:rPr>
                 <w:rStyle w:val="Hyperlink"/>
@@ -3732,7 +3731,7 @@
                 <w:noProof/>
                 <w:webHidden/>
               </w:rPr>
-              <w:instrText xml:space="preserve"> PAGEREF _Toc447019839 \h </w:instrText>
+              <w:instrText xml:space="preserve"> PAGEREF _Toc447127227 \h </w:instrText>
             </w:r>
             <w:r>
               <w:rPr>
@@ -3752,7 +3751,7 @@
                 <w:noProof/>
                 <w:webHidden/>
               </w:rPr>
-              <w:t>23</w:t>
+              <w:t>26</w:t>
             </w:r>
             <w:r>
               <w:rPr>
@@ -3776,7 +3775,7 @@
               <w:szCs w:val="22"/>
             </w:rPr>
           </w:pPr>
-          <w:hyperlink w:anchor="_Toc447019840" w:history="1">
+          <w:hyperlink w:anchor="_Toc447127228" w:history="1">
             <w:r>
               <w:rPr>
                 <w:rStyle w:val="Hyperlink"/>
@@ -3819,7 +3818,7 @@
                 <w:noProof/>
                 <w:webHidden/>
               </w:rPr>
-              <w:instrText xml:space="preserve"> PAGEREF _Toc447019840 \h </w:instrText>
+              <w:instrText xml:space="preserve"> PAGEREF _Toc447127228 \h </w:instrText>
             </w:r>
             <w:r>
               <w:rPr>
@@ -3839,7 +3838,7 @@
                 <w:noProof/>
                 <w:webHidden/>
               </w:rPr>
-              <w:t>23</w:t>
+              <w:t>26</w:t>
             </w:r>
             <w:r>
               <w:rPr>
@@ -3863,7 +3862,7 @@
               <w:szCs w:val="22"/>
             </w:rPr>
           </w:pPr>
-          <w:hyperlink w:anchor="_Toc447019841" w:history="1">
+          <w:hyperlink w:anchor="_Toc447127229" w:history="1">
             <w:r>
               <w:rPr>
                 <w:rStyle w:val="Hyperlink"/>
@@ -3885,7 +3884,7 @@
                 <w:rFonts w:hint="eastAsia"/>
                 <w:noProof/>
               </w:rPr>
-              <w:t>整体架构设计</w:t>
+              <w:t>开发工具和运行环境</w:t>
             </w:r>
             <w:r>
               <w:rPr>
@@ -3906,7 +3905,7 @@
                 <w:noProof/>
                 <w:webHidden/>
               </w:rPr>
-              <w:instrText xml:space="preserve"> PAGEREF _Toc447019841 \h </w:instrText>
+              <w:instrText xml:space="preserve"> PAGEREF _Toc447127229 \h </w:instrText>
             </w:r>
             <w:r>
               <w:rPr>
@@ -3926,7 +3925,7 @@
                 <w:noProof/>
                 <w:webHidden/>
               </w:rPr>
-              <w:t>23</w:t>
+              <w:t>27</w:t>
             </w:r>
             <w:r>
               <w:rPr>
@@ -3950,7 +3949,7 @@
               <w:szCs w:val="22"/>
             </w:rPr>
           </w:pPr>
-          <w:hyperlink w:anchor="_Toc447019842" w:history="1">
+          <w:hyperlink w:anchor="_Toc447127230" w:history="1">
             <w:r>
               <w:rPr>
                 <w:rStyle w:val="Hyperlink"/>
@@ -4000,7 +3999,7 @@
                 <w:noProof/>
                 <w:webHidden/>
               </w:rPr>
-              <w:instrText xml:space="preserve"> PAGEREF _Toc447019842 \h </w:instrText>
+              <w:instrText xml:space="preserve"> PAGEREF _Toc447127230 \h </w:instrText>
             </w:r>
             <w:r>
               <w:rPr>
@@ -4020,7 +4019,94 @@
                 <w:noProof/>
                 <w:webHidden/>
               </w:rPr>
-              <w:t>24</w:t>
+              <w:t>28</w:t>
+            </w:r>
+            <w:r>
+              <w:rPr>
+                <w:noProof/>
+                <w:webHidden/>
+              </w:rPr>
+              <w:fldChar w:fldCharType="end"/>
+            </w:r>
+          </w:hyperlink>
+        </w:p>
+        <w:p>
+          <w:pPr>
+            <w:pStyle w:val="TOC2"/>
+            <w:tabs>
+              <w:tab w:val="left" w:pos="1050"/>
+              <w:tab w:val="right" w:leader="dot" w:pos="8494"/>
+            </w:tabs>
+            <w:rPr>
+              <w:rFonts w:asciiTheme="minorHAnsi" w:eastAsiaTheme="minorEastAsia" w:hAnsiTheme="minorHAnsi" w:cstheme="minorBidi"/>
+              <w:noProof/>
+              <w:szCs w:val="22"/>
+            </w:rPr>
+          </w:pPr>
+          <w:hyperlink w:anchor="_Toc447127238" w:history="1">
+            <w:r>
+              <w:rPr>
+                <w:rStyle w:val="Hyperlink"/>
+                <w:noProof/>
+              </w:rPr>
+              <w:t>5.6</w:t>
+            </w:r>
+            <w:r>
+              <w:rPr>
+                <w:rFonts w:asciiTheme="minorHAnsi" w:eastAsiaTheme="minorEastAsia" w:hAnsiTheme="minorHAnsi" w:cstheme="minorBidi"/>
+                <w:noProof/>
+                <w:szCs w:val="22"/>
+              </w:rPr>
+              <w:tab/>
+            </w:r>
+            <w:r>
+              <w:rPr>
+                <w:rStyle w:val="Hyperlink"/>
+                <w:rFonts w:hint="eastAsia"/>
+                <w:noProof/>
+              </w:rPr>
+              <w:t>系统安全性</w:t>
+            </w:r>
+            <w:r>
+              <w:rPr>
+                <w:noProof/>
+                <w:webHidden/>
+              </w:rPr>
+              <w:tab/>
+            </w:r>
+            <w:r>
+              <w:rPr>
+                <w:noProof/>
+                <w:webHidden/>
+              </w:rPr>
+              <w:fldChar w:fldCharType="begin"/>
+            </w:r>
+            <w:r>
+              <w:rPr>
+                <w:noProof/>
+                <w:webHidden/>
+              </w:rPr>
+              <w:instrText xml:space="preserve"> PAGEREF _Toc447127238 \h </w:instrText>
+            </w:r>
+            <w:r>
+              <w:rPr>
+                <w:noProof/>
+                <w:webHidden/>
+              </w:rPr>
+            </w:r>
+            <w:r>
+              <w:rPr>
+                <w:noProof/>
+                <w:webHidden/>
+              </w:rPr>
+              <w:fldChar w:fldCharType="separate"/>
+            </w:r>
+            <w:r>
+              <w:rPr>
+                <w:noProof/>
+                <w:webHidden/>
+              </w:rPr>
+              <w:t>31</w:t>
             </w:r>
             <w:r>
               <w:rPr>
@@ -4044,13 +4130,13 @@
               <w:szCs w:val="22"/>
             </w:rPr>
           </w:pPr>
-          <w:hyperlink w:anchor="_Toc447019843" w:history="1">
+          <w:hyperlink w:anchor="_Toc447127239" w:history="1">
             <w:r>
               <w:rPr>
                 <w:rStyle w:val="Hyperlink"/>
                 <w:noProof/>
               </w:rPr>
-              <w:t>1.1.1</w:t>
+              <w:t>5.6.1</w:t>
             </w:r>
             <w:r>
               <w:rPr>
@@ -4059,6 +4145,13 @@
                 <w:szCs w:val="22"/>
               </w:rPr>
               <w:tab/>
+            </w:r>
+            <w:r>
+              <w:rPr>
+                <w:rStyle w:val="Hyperlink"/>
+                <w:noProof/>
+              </w:rPr>
+              <w:t>Android</w:t>
             </w:r>
             <w:r>
               <w:rPr>
@@ -4066,7 +4159,7 @@
                 <w:rFonts w:hint="eastAsia"/>
                 <w:noProof/>
               </w:rPr>
-              <w:t>数据库设计规范</w:t>
+              <w:t>客户端的安全</w:t>
             </w:r>
             <w:r>
               <w:rPr>
@@ -4087,7 +4180,7 @@
                 <w:noProof/>
                 <w:webHidden/>
               </w:rPr>
-              <w:instrText xml:space="preserve"> PAGEREF _Toc447019843 \h </w:instrText>
+              <w:instrText xml:space="preserve"> PAGEREF _Toc447127239 \h </w:instrText>
             </w:r>
             <w:r>
               <w:rPr>
@@ -4107,7 +4200,94 @@
                 <w:noProof/>
                 <w:webHidden/>
               </w:rPr>
-              <w:t>26</w:t>
+              <w:t>31</w:t>
+            </w:r>
+            <w:r>
+              <w:rPr>
+                <w:noProof/>
+                <w:webHidden/>
+              </w:rPr>
+              <w:fldChar w:fldCharType="end"/>
+            </w:r>
+          </w:hyperlink>
+        </w:p>
+        <w:p>
+          <w:pPr>
+            <w:pStyle w:val="TOC3"/>
+            <w:tabs>
+              <w:tab w:val="left" w:pos="1680"/>
+              <w:tab w:val="right" w:leader="dot" w:pos="8494"/>
+            </w:tabs>
+            <w:rPr>
+              <w:rFonts w:asciiTheme="minorHAnsi" w:eastAsiaTheme="minorEastAsia" w:hAnsiTheme="minorHAnsi" w:cstheme="minorBidi"/>
+              <w:noProof/>
+              <w:szCs w:val="22"/>
+            </w:rPr>
+          </w:pPr>
+          <w:hyperlink w:anchor="_Toc447127240" w:history="1">
+            <w:r>
+              <w:rPr>
+                <w:rStyle w:val="Hyperlink"/>
+                <w:noProof/>
+              </w:rPr>
+              <w:t>5.6.2</w:t>
+            </w:r>
+            <w:r>
+              <w:rPr>
+                <w:rFonts w:asciiTheme="minorHAnsi" w:eastAsiaTheme="minorEastAsia" w:hAnsiTheme="minorHAnsi" w:cstheme="minorBidi"/>
+                <w:noProof/>
+                <w:szCs w:val="22"/>
+              </w:rPr>
+              <w:tab/>
+            </w:r>
+            <w:r>
+              <w:rPr>
+                <w:rStyle w:val="Hyperlink"/>
+                <w:rFonts w:hint="eastAsia"/>
+                <w:noProof/>
+              </w:rPr>
+              <w:t>服务器端的安全</w:t>
+            </w:r>
+            <w:r>
+              <w:rPr>
+                <w:noProof/>
+                <w:webHidden/>
+              </w:rPr>
+              <w:tab/>
+            </w:r>
+            <w:r>
+              <w:rPr>
+                <w:noProof/>
+                <w:webHidden/>
+              </w:rPr>
+              <w:fldChar w:fldCharType="begin"/>
+            </w:r>
+            <w:r>
+              <w:rPr>
+                <w:noProof/>
+                <w:webHidden/>
+              </w:rPr>
+              <w:instrText xml:space="preserve"> PAGEREF _Toc447127240 \h </w:instrText>
+            </w:r>
+            <w:r>
+              <w:rPr>
+                <w:noProof/>
+                <w:webHidden/>
+              </w:rPr>
+            </w:r>
+            <w:r>
+              <w:rPr>
+                <w:noProof/>
+                <w:webHidden/>
+              </w:rPr>
+              <w:fldChar w:fldCharType="separate"/>
+            </w:r>
+            <w:r>
+              <w:rPr>
+                <w:noProof/>
+                <w:webHidden/>
+              </w:rPr>
+              <w:t>32</w:t>
             </w:r>
             <w:r>
               <w:rPr>
@@ -4131,13 +4311,13 @@
               <w:szCs w:val="22"/>
             </w:rPr>
           </w:pPr>
-          <w:hyperlink w:anchor="_Toc447019851" w:history="1">
+          <w:hyperlink w:anchor="_Toc447127241" w:history="1">
             <w:r>
               <w:rPr>
                 <w:rStyle w:val="Hyperlink"/>
                 <w:noProof/>
               </w:rPr>
-              <w:t>3.6</w:t>
+              <w:t>5.7</w:t>
             </w:r>
             <w:r>
               <w:rPr>
@@ -4153,7 +4333,7 @@
                 <w:rFonts w:hint="eastAsia"/>
                 <w:noProof/>
               </w:rPr>
-              <w:t>系统安全性</w:t>
+              <w:t>系统测试与调优</w:t>
             </w:r>
             <w:r>
               <w:rPr>
@@ -4174,7 +4354,7 @@
                 <w:noProof/>
                 <w:webHidden/>
               </w:rPr>
-              <w:instrText xml:space="preserve"> PAGEREF _Toc447019851 \h </w:instrText>
+              <w:instrText xml:space="preserve"> PAGEREF _Toc447127241 \h </w:instrText>
             </w:r>
             <w:r>
               <w:rPr>
@@ -4194,7 +4374,7 @@
                 <w:noProof/>
                 <w:webHidden/>
               </w:rPr>
-              <w:t>27</w:t>
+              <w:t>34</w:t>
             </w:r>
             <w:r>
               <w:rPr>
@@ -4218,13 +4398,13 @@
               <w:szCs w:val="22"/>
             </w:rPr>
           </w:pPr>
-          <w:hyperlink w:anchor="_Toc447019852" w:history="1">
+          <w:hyperlink w:anchor="_Toc447127242" w:history="1">
             <w:r>
               <w:rPr>
                 <w:rStyle w:val="Hyperlink"/>
                 <w:noProof/>
               </w:rPr>
-              <w:t>3.6.1</w:t>
+              <w:t>5.7.1</w:t>
             </w:r>
             <w:r>
               <w:rPr>
@@ -4233,13 +4413,6 @@
                 <w:szCs w:val="22"/>
               </w:rPr>
               <w:tab/>
-            </w:r>
-            <w:r>
-              <w:rPr>
-                <w:rStyle w:val="Hyperlink"/>
-                <w:noProof/>
-              </w:rPr>
-              <w:t>Android</w:t>
             </w:r>
             <w:r>
               <w:rPr>
@@ -4247,7 +4420,7 @@
                 <w:rFonts w:hint="eastAsia"/>
                 <w:noProof/>
               </w:rPr>
-              <w:t>客户端的安全</w:t>
+              <w:t>单元测试</w:t>
             </w:r>
             <w:r>
               <w:rPr>
@@ -4268,7 +4441,7 @@
                 <w:noProof/>
                 <w:webHidden/>
               </w:rPr>
-              <w:instrText xml:space="preserve"> PAGEREF _Toc447019852 \h </w:instrText>
+              <w:instrText xml:space="preserve"> PAGEREF _Toc447127242 \h </w:instrText>
             </w:r>
             <w:r>
               <w:rPr>
@@ -4288,7 +4461,7 @@
                 <w:noProof/>
                 <w:webHidden/>
               </w:rPr>
-              <w:t>27</w:t>
+              <w:t>34</w:t>
             </w:r>
             <w:r>
               <w:rPr>
@@ -4312,13 +4485,13 @@
               <w:szCs w:val="22"/>
             </w:rPr>
           </w:pPr>
-          <w:hyperlink w:anchor="_Toc447019853" w:history="1">
+          <w:hyperlink w:anchor="_Toc447127243" w:history="1">
             <w:r>
               <w:rPr>
                 <w:rStyle w:val="Hyperlink"/>
                 <w:noProof/>
               </w:rPr>
-              <w:t>3.6.2</w:t>
+              <w:t>5.7.2</w:t>
             </w:r>
             <w:r>
               <w:rPr>
@@ -4327,6 +4500,13 @@
                 <w:szCs w:val="22"/>
               </w:rPr>
               <w:tab/>
+            </w:r>
+            <w:r>
+              <w:rPr>
+                <w:rStyle w:val="Hyperlink"/>
+                <w:noProof/>
+              </w:rPr>
+              <w:t>Web</w:t>
             </w:r>
             <w:r>
               <w:rPr>
@@ -4334,7 +4514,7 @@
                 <w:rFonts w:hint="eastAsia"/>
                 <w:noProof/>
               </w:rPr>
-              <w:t>服务器端的安全</w:t>
+              <w:t>服务器压力测试与调优</w:t>
             </w:r>
             <w:r>
               <w:rPr>
@@ -4355,7 +4535,7 @@
                 <w:noProof/>
                 <w:webHidden/>
               </w:rPr>
-              <w:instrText xml:space="preserve"> PAGEREF _Toc447019853 \h </w:instrText>
+              <w:instrText xml:space="preserve"> PAGEREF _Toc447127243 \h </w:instrText>
             </w:r>
             <w:r>
               <w:rPr>
@@ -4375,7 +4555,356 @@
                 <w:noProof/>
                 <w:webHidden/>
               </w:rPr>
-              <w:t>28</w:t>
+              <w:t>35</w:t>
+            </w:r>
+            <w:r>
+              <w:rPr>
+                <w:noProof/>
+                <w:webHidden/>
+              </w:rPr>
+              <w:fldChar w:fldCharType="end"/>
+            </w:r>
+          </w:hyperlink>
+        </w:p>
+        <w:p>
+          <w:pPr>
+            <w:pStyle w:val="TOC3"/>
+            <w:tabs>
+              <w:tab w:val="left" w:pos="1680"/>
+              <w:tab w:val="right" w:leader="dot" w:pos="8494"/>
+            </w:tabs>
+            <w:rPr>
+              <w:rFonts w:asciiTheme="minorHAnsi" w:eastAsiaTheme="minorEastAsia" w:hAnsiTheme="minorHAnsi" w:cstheme="minorBidi"/>
+              <w:noProof/>
+              <w:szCs w:val="22"/>
+            </w:rPr>
+          </w:pPr>
+          <w:hyperlink w:anchor="_Toc447127244" w:history="1">
+            <w:r>
+              <w:rPr>
+                <w:rStyle w:val="Hyperlink"/>
+                <w:noProof/>
+              </w:rPr>
+              <w:t>5.7.3</w:t>
+            </w:r>
+            <w:r>
+              <w:rPr>
+                <w:rFonts w:asciiTheme="minorHAnsi" w:eastAsiaTheme="minorEastAsia" w:hAnsiTheme="minorHAnsi" w:cstheme="minorBidi"/>
+                <w:noProof/>
+                <w:szCs w:val="22"/>
+              </w:rPr>
+              <w:tab/>
+            </w:r>
+            <w:r>
+              <w:rPr>
+                <w:rStyle w:val="Hyperlink"/>
+                <w:rFonts w:hint="eastAsia"/>
+                <w:noProof/>
+              </w:rPr>
+              <w:t>数据库压力测试与调优</w:t>
+            </w:r>
+            <w:r>
+              <w:rPr>
+                <w:noProof/>
+                <w:webHidden/>
+              </w:rPr>
+              <w:tab/>
+            </w:r>
+            <w:r>
+              <w:rPr>
+                <w:noProof/>
+                <w:webHidden/>
+              </w:rPr>
+              <w:fldChar w:fldCharType="begin"/>
+            </w:r>
+            <w:r>
+              <w:rPr>
+                <w:noProof/>
+                <w:webHidden/>
+              </w:rPr>
+              <w:instrText xml:space="preserve"> PAGEREF _Toc447127244 \h </w:instrText>
+            </w:r>
+            <w:r>
+              <w:rPr>
+                <w:noProof/>
+                <w:webHidden/>
+              </w:rPr>
+            </w:r>
+            <w:r>
+              <w:rPr>
+                <w:noProof/>
+                <w:webHidden/>
+              </w:rPr>
+              <w:fldChar w:fldCharType="separate"/>
+            </w:r>
+            <w:r>
+              <w:rPr>
+                <w:noProof/>
+                <w:webHidden/>
+              </w:rPr>
+              <w:t>35</w:t>
+            </w:r>
+            <w:r>
+              <w:rPr>
+                <w:noProof/>
+                <w:webHidden/>
+              </w:rPr>
+              <w:fldChar w:fldCharType="end"/>
+            </w:r>
+          </w:hyperlink>
+        </w:p>
+        <w:p>
+          <w:pPr>
+            <w:pStyle w:val="TOC1"/>
+            <w:tabs>
+              <w:tab w:val="left" w:pos="420"/>
+              <w:tab w:val="right" w:leader="dot" w:pos="8494"/>
+            </w:tabs>
+            <w:rPr>
+              <w:rFonts w:asciiTheme="minorHAnsi" w:eastAsiaTheme="minorEastAsia" w:hAnsiTheme="minorHAnsi" w:cstheme="minorBidi"/>
+              <w:noProof/>
+              <w:szCs w:val="22"/>
+            </w:rPr>
+          </w:pPr>
+          <w:hyperlink w:anchor="_Toc447127245" w:history="1">
+            <w:r>
+              <w:rPr>
+                <w:rStyle w:val="Hyperlink"/>
+                <w:rFonts w:ascii="黑体" w:hAnsi="黑体"/>
+                <w:noProof/>
+              </w:rPr>
+              <w:t>4</w:t>
+            </w:r>
+            <w:r>
+              <w:rPr>
+                <w:rFonts w:asciiTheme="minorHAnsi" w:eastAsiaTheme="minorEastAsia" w:hAnsiTheme="minorHAnsi" w:cstheme="minorBidi"/>
+                <w:noProof/>
+                <w:szCs w:val="22"/>
+              </w:rPr>
+              <w:tab/>
+            </w:r>
+            <w:r>
+              <w:rPr>
+                <w:rStyle w:val="Hyperlink"/>
+                <w:rFonts w:ascii="黑体" w:hAnsi="黑体" w:hint="eastAsia"/>
+                <w:noProof/>
+              </w:rPr>
+              <w:t>结论</w:t>
+            </w:r>
+            <w:r>
+              <w:rPr>
+                <w:noProof/>
+                <w:webHidden/>
+              </w:rPr>
+              <w:tab/>
+            </w:r>
+            <w:r>
+              <w:rPr>
+                <w:noProof/>
+                <w:webHidden/>
+              </w:rPr>
+              <w:fldChar w:fldCharType="begin"/>
+            </w:r>
+            <w:r>
+              <w:rPr>
+                <w:noProof/>
+                <w:webHidden/>
+              </w:rPr>
+              <w:instrText xml:space="preserve"> PAGEREF _Toc447127245 \h </w:instrText>
+            </w:r>
+            <w:r>
+              <w:rPr>
+                <w:noProof/>
+                <w:webHidden/>
+              </w:rPr>
+            </w:r>
+            <w:r>
+              <w:rPr>
+                <w:noProof/>
+                <w:webHidden/>
+              </w:rPr>
+              <w:fldChar w:fldCharType="separate"/>
+            </w:r>
+            <w:r>
+              <w:rPr>
+                <w:noProof/>
+                <w:webHidden/>
+              </w:rPr>
+              <w:t>35</w:t>
+            </w:r>
+            <w:r>
+              <w:rPr>
+                <w:noProof/>
+                <w:webHidden/>
+              </w:rPr>
+              <w:fldChar w:fldCharType="end"/>
+            </w:r>
+          </w:hyperlink>
+        </w:p>
+        <w:p>
+          <w:pPr>
+            <w:pStyle w:val="TOC2"/>
+            <w:tabs>
+              <w:tab w:val="left" w:pos="1050"/>
+              <w:tab w:val="right" w:leader="dot" w:pos="8494"/>
+            </w:tabs>
+            <w:rPr>
+              <w:rFonts w:asciiTheme="minorHAnsi" w:eastAsiaTheme="minorEastAsia" w:hAnsiTheme="minorHAnsi" w:cstheme="minorBidi"/>
+              <w:noProof/>
+              <w:szCs w:val="22"/>
+            </w:rPr>
+          </w:pPr>
+          <w:hyperlink w:anchor="_Toc447127249" w:history="1">
+            <w:r>
+              <w:rPr>
+                <w:rStyle w:val="Hyperlink"/>
+                <w:noProof/>
+              </w:rPr>
+              <w:t>4.1</w:t>
+            </w:r>
+            <w:r>
+              <w:rPr>
+                <w:rFonts w:asciiTheme="minorHAnsi" w:eastAsiaTheme="minorEastAsia" w:hAnsiTheme="minorHAnsi" w:cstheme="minorBidi"/>
+                <w:noProof/>
+                <w:szCs w:val="22"/>
+              </w:rPr>
+              <w:tab/>
+            </w:r>
+            <w:r>
+              <w:rPr>
+                <w:rStyle w:val="Hyperlink"/>
+                <w:rFonts w:hint="eastAsia"/>
+                <w:noProof/>
+              </w:rPr>
+              <w:t>项目的成果</w:t>
+            </w:r>
+            <w:r>
+              <w:rPr>
+                <w:noProof/>
+                <w:webHidden/>
+              </w:rPr>
+              <w:tab/>
+            </w:r>
+            <w:r>
+              <w:rPr>
+                <w:noProof/>
+                <w:webHidden/>
+              </w:rPr>
+              <w:fldChar w:fldCharType="begin"/>
+            </w:r>
+            <w:r>
+              <w:rPr>
+                <w:noProof/>
+                <w:webHidden/>
+              </w:rPr>
+              <w:instrText xml:space="preserve"> PAGEREF _Toc447127249 \h </w:instrText>
+            </w:r>
+            <w:r>
+              <w:rPr>
+                <w:noProof/>
+                <w:webHidden/>
+              </w:rPr>
+            </w:r>
+            <w:r>
+              <w:rPr>
+                <w:noProof/>
+                <w:webHidden/>
+              </w:rPr>
+              <w:fldChar w:fldCharType="separate"/>
+            </w:r>
+            <w:r>
+              <w:rPr>
+                <w:noProof/>
+                <w:webHidden/>
+              </w:rPr>
+              <w:t>35</w:t>
+            </w:r>
+            <w:r>
+              <w:rPr>
+                <w:noProof/>
+                <w:webHidden/>
+              </w:rPr>
+              <w:fldChar w:fldCharType="end"/>
+            </w:r>
+          </w:hyperlink>
+        </w:p>
+        <w:p>
+          <w:pPr>
+            <w:pStyle w:val="TOC2"/>
+            <w:tabs>
+              <w:tab w:val="left" w:pos="1050"/>
+              <w:tab w:val="right" w:leader="dot" w:pos="8494"/>
+            </w:tabs>
+            <w:rPr>
+              <w:rFonts w:asciiTheme="minorHAnsi" w:eastAsiaTheme="minorEastAsia" w:hAnsiTheme="minorHAnsi" w:cstheme="minorBidi"/>
+              <w:noProof/>
+              <w:szCs w:val="22"/>
+            </w:rPr>
+          </w:pPr>
+          <w:hyperlink w:anchor="_Toc447127250" w:history="1">
+            <w:r>
+              <w:rPr>
+                <w:rStyle w:val="Hyperlink"/>
+                <w:noProof/>
+              </w:rPr>
+              <w:t>4.2</w:t>
+            </w:r>
+            <w:r>
+              <w:rPr>
+                <w:rFonts w:asciiTheme="minorHAnsi" w:eastAsiaTheme="minorEastAsia" w:hAnsiTheme="minorHAnsi" w:cstheme="minorBidi"/>
+                <w:noProof/>
+                <w:szCs w:val="22"/>
+              </w:rPr>
+              <w:tab/>
+            </w:r>
+            <w:r>
+              <w:rPr>
+                <w:rStyle w:val="Hyperlink"/>
+                <w:rFonts w:hint="eastAsia"/>
+                <w:noProof/>
+              </w:rPr>
+              <w:t>项目的研究意义</w:t>
+            </w:r>
+            <w:r>
+              <w:rPr>
+                <w:noProof/>
+                <w:webHidden/>
+              </w:rPr>
+              <w:tab/>
+            </w:r>
+            <w:r>
+              <w:rPr>
+                <w:noProof/>
+                <w:webHidden/>
+              </w:rPr>
+              <w:fldChar w:fldCharType="begin"/>
+            </w:r>
+            <w:r>
+              <w:rPr>
+                <w:noProof/>
+                <w:webHidden/>
+              </w:rPr>
+              <w:instrText xml:space="preserve"> PAGEREF _Toc447127250 \h </w:instrText>
+            </w:r>
+            <w:r>
+              <w:rPr>
+                <w:noProof/>
+                <w:webHidden/>
+              </w:rPr>
+            </w:r>
+            <w:r>
+              <w:rPr>
+                <w:noProof/>
+                <w:webHidden/>
+              </w:rPr>
+              <w:fldChar w:fldCharType="separate"/>
+            </w:r>
+            <w:r>
+              <w:rPr>
+                <w:noProof/>
+                <w:webHidden/>
+              </w:rPr>
+              <w:t>36</w:t>
             </w:r>
             <w:r>
               <w:rPr>
@@ -4501,7 +5030,7 @@
           <w:szCs w:val="36"/>
         </w:rPr>
       </w:pPr>
-      <w:bookmarkStart w:id="0" w:name="_Toc447019808"/>
+      <w:bookmarkStart w:id="0" w:name="_Toc447127196"/>
       <w:r>
         <w:rPr>
           <w:rFonts w:ascii="黑体" w:hAnsi="黑体" w:hint="eastAsia"/>
@@ -4526,7 +5055,7 @@
           <w:rFonts w:ascii="宋体"/>
         </w:rPr>
       </w:pPr>
-      <w:bookmarkStart w:id="1" w:name="_Toc447019809"/>
+      <w:bookmarkStart w:id="1" w:name="_Toc447127197"/>
       <w:r>
         <w:rPr>
           <w:rFonts w:hint="eastAsia"/>
@@ -4687,7 +5216,7 @@
         <w:spacing w:before="156" w:after="156"/>
         <w:ind w:left="567"/>
       </w:pPr>
-      <w:bookmarkStart w:id="2" w:name="_Toc447019810"/>
+      <w:bookmarkStart w:id="2" w:name="_Toc447127198"/>
       <w:r>
         <w:t>国内外研究现状</w:t>
       </w:r>
@@ -4842,7 +5371,7 @@
         <w:spacing w:beforeLines="50" w:before="156" w:afterLines="50" w:after="156" w:line="460" w:lineRule="exact"/>
         <w:ind w:left="567"/>
       </w:pPr>
-      <w:bookmarkStart w:id="3" w:name="_Toc447019811"/>
+      <w:bookmarkStart w:id="3" w:name="_Toc447127199"/>
       <w:r>
         <w:rPr>
           <w:rFonts w:hint="eastAsia"/>
@@ -4933,7 +5462,7 @@
         <w:spacing w:beforeLines="50" w:before="156" w:afterLines="50" w:after="156" w:line="460" w:lineRule="exact"/>
         <w:ind w:left="567"/>
       </w:pPr>
-      <w:bookmarkStart w:id="4" w:name="_Toc447019812"/>
+      <w:bookmarkStart w:id="4" w:name="_Toc447127200"/>
       <w:r>
         <w:t>课题的</w:t>
       </w:r>
@@ -5012,7 +5541,7 @@
           <w:szCs w:val="36"/>
         </w:rPr>
       </w:pPr>
-      <w:bookmarkStart w:id="5" w:name="_Toc447019813"/>
+      <w:bookmarkStart w:id="5" w:name="_Toc447127201"/>
       <w:r>
         <w:rPr>
           <w:rFonts w:ascii="黑体" w:hAnsi="黑体"/>
@@ -5097,10 +5626,14 @@
       <w:bookmarkStart w:id="7" w:name="_Toc446964087"/>
       <w:bookmarkStart w:id="8" w:name="_Toc447019768"/>
       <w:bookmarkStart w:id="9" w:name="_Toc447019814"/>
+      <w:bookmarkStart w:id="10" w:name="_Toc447127147"/>
+      <w:bookmarkStart w:id="11" w:name="_Toc447127202"/>
       <w:bookmarkEnd w:id="6"/>
       <w:bookmarkEnd w:id="7"/>
       <w:bookmarkEnd w:id="8"/>
       <w:bookmarkEnd w:id="9"/>
+      <w:bookmarkEnd w:id="10"/>
+      <w:bookmarkEnd w:id="11"/>
     </w:p>
     <w:p>
       <w:pPr>
@@ -5122,14 +5655,18 @@
           <w:szCs w:val="32"/>
         </w:rPr>
       </w:pPr>
-      <w:bookmarkStart w:id="10" w:name="_Toc446963834"/>
-      <w:bookmarkStart w:id="11" w:name="_Toc446964088"/>
-      <w:bookmarkStart w:id="12" w:name="_Toc447019769"/>
-      <w:bookmarkStart w:id="13" w:name="_Toc447019815"/>
-      <w:bookmarkEnd w:id="10"/>
-      <w:bookmarkEnd w:id="11"/>
+      <w:bookmarkStart w:id="12" w:name="_Toc446963834"/>
+      <w:bookmarkStart w:id="13" w:name="_Toc446964088"/>
+      <w:bookmarkStart w:id="14" w:name="_Toc447019769"/>
+      <w:bookmarkStart w:id="15" w:name="_Toc447019815"/>
+      <w:bookmarkStart w:id="16" w:name="_Toc447127148"/>
+      <w:bookmarkStart w:id="17" w:name="_Toc447127203"/>
       <w:bookmarkEnd w:id="12"/>
       <w:bookmarkEnd w:id="13"/>
+      <w:bookmarkEnd w:id="14"/>
+      <w:bookmarkEnd w:id="15"/>
+      <w:bookmarkEnd w:id="16"/>
+      <w:bookmarkEnd w:id="17"/>
     </w:p>
     <w:p>
       <w:pPr>
@@ -5141,11 +5678,11 @@
         <w:spacing w:beforeLines="50" w:before="156" w:afterLines="50" w:after="156" w:line="460" w:lineRule="exact"/>
         <w:ind w:left="567"/>
       </w:pPr>
-      <w:bookmarkStart w:id="14" w:name="_Toc447019816"/>
+      <w:bookmarkStart w:id="18" w:name="_Toc447127204"/>
       <w:r>
         <w:t>平台服务流程</w:t>
       </w:r>
-      <w:bookmarkEnd w:id="14"/>
+      <w:bookmarkEnd w:id="18"/>
     </w:p>
     <w:p>
       <w:pPr>
@@ -5247,11 +5784,11 @@
         <w:spacing w:beforeLines="50" w:before="156" w:afterLines="50" w:after="156" w:line="460" w:lineRule="exact"/>
         <w:ind w:left="567"/>
       </w:pPr>
-      <w:bookmarkStart w:id="15" w:name="_Toc447019817"/>
+      <w:bookmarkStart w:id="19" w:name="_Toc447127205"/>
       <w:r>
         <w:t>技术架构设计</w:t>
       </w:r>
-      <w:bookmarkEnd w:id="15"/>
+      <w:bookmarkEnd w:id="19"/>
     </w:p>
     <w:p>
       <w:pPr>
@@ -5319,14 +5856,18 @@
           <w:szCs w:val="32"/>
         </w:rPr>
       </w:pPr>
-      <w:bookmarkStart w:id="16" w:name="_Toc446963837"/>
-      <w:bookmarkStart w:id="17" w:name="_Toc446964091"/>
-      <w:bookmarkStart w:id="18" w:name="_Toc447019772"/>
-      <w:bookmarkStart w:id="19" w:name="_Toc447019818"/>
-      <w:bookmarkEnd w:id="16"/>
-      <w:bookmarkEnd w:id="17"/>
-      <w:bookmarkEnd w:id="18"/>
-      <w:bookmarkEnd w:id="19"/>
+      <w:bookmarkStart w:id="20" w:name="_Toc446963837"/>
+      <w:bookmarkStart w:id="21" w:name="_Toc446964091"/>
+      <w:bookmarkStart w:id="22" w:name="_Toc447019772"/>
+      <w:bookmarkStart w:id="23" w:name="_Toc447019818"/>
+      <w:bookmarkStart w:id="24" w:name="_Toc447127151"/>
+      <w:bookmarkStart w:id="25" w:name="_Toc447127206"/>
+      <w:bookmarkEnd w:id="20"/>
+      <w:bookmarkEnd w:id="21"/>
+      <w:bookmarkEnd w:id="22"/>
+      <w:bookmarkEnd w:id="23"/>
+      <w:bookmarkEnd w:id="24"/>
+      <w:bookmarkEnd w:id="25"/>
     </w:p>
     <w:p>
       <w:pPr>
@@ -5348,14 +5889,18 @@
           <w:szCs w:val="32"/>
         </w:rPr>
       </w:pPr>
-      <w:bookmarkStart w:id="20" w:name="_Toc446963838"/>
-      <w:bookmarkStart w:id="21" w:name="_Toc446964092"/>
-      <w:bookmarkStart w:id="22" w:name="_Toc447019773"/>
-      <w:bookmarkStart w:id="23" w:name="_Toc447019819"/>
-      <w:bookmarkEnd w:id="20"/>
-      <w:bookmarkEnd w:id="21"/>
-      <w:bookmarkEnd w:id="22"/>
-      <w:bookmarkEnd w:id="23"/>
+      <w:bookmarkStart w:id="26" w:name="_Toc446963838"/>
+      <w:bookmarkStart w:id="27" w:name="_Toc446964092"/>
+      <w:bookmarkStart w:id="28" w:name="_Toc447019773"/>
+      <w:bookmarkStart w:id="29" w:name="_Toc447019819"/>
+      <w:bookmarkStart w:id="30" w:name="_Toc447127152"/>
+      <w:bookmarkStart w:id="31" w:name="_Toc447127207"/>
+      <w:bookmarkEnd w:id="26"/>
+      <w:bookmarkEnd w:id="27"/>
+      <w:bookmarkEnd w:id="28"/>
+      <w:bookmarkEnd w:id="29"/>
+      <w:bookmarkEnd w:id="30"/>
+      <w:bookmarkEnd w:id="31"/>
     </w:p>
     <w:p>
       <w:pPr>
@@ -5377,14 +5922,18 @@
           <w:szCs w:val="32"/>
         </w:rPr>
       </w:pPr>
-      <w:bookmarkStart w:id="24" w:name="_Toc446963839"/>
-      <w:bookmarkStart w:id="25" w:name="_Toc446964093"/>
-      <w:bookmarkStart w:id="26" w:name="_Toc447019774"/>
-      <w:bookmarkStart w:id="27" w:name="_Toc447019820"/>
-      <w:bookmarkEnd w:id="24"/>
-      <w:bookmarkEnd w:id="25"/>
-      <w:bookmarkEnd w:id="26"/>
-      <w:bookmarkEnd w:id="27"/>
+      <w:bookmarkStart w:id="32" w:name="_Toc446963839"/>
+      <w:bookmarkStart w:id="33" w:name="_Toc446964093"/>
+      <w:bookmarkStart w:id="34" w:name="_Toc447019774"/>
+      <w:bookmarkStart w:id="35" w:name="_Toc447019820"/>
+      <w:bookmarkStart w:id="36" w:name="_Toc447127153"/>
+      <w:bookmarkStart w:id="37" w:name="_Toc447127208"/>
+      <w:bookmarkEnd w:id="32"/>
+      <w:bookmarkEnd w:id="33"/>
+      <w:bookmarkEnd w:id="34"/>
+      <w:bookmarkEnd w:id="35"/>
+      <w:bookmarkEnd w:id="36"/>
+      <w:bookmarkEnd w:id="37"/>
     </w:p>
     <w:p>
       <w:pPr>
@@ -5396,7 +5945,7 @@
         <w:spacing w:before="156" w:after="156"/>
         <w:ind w:left="567"/>
       </w:pPr>
-      <w:bookmarkStart w:id="28" w:name="_Toc447019821"/>
+      <w:bookmarkStart w:id="38" w:name="_Toc447127209"/>
       <w:r>
         <w:rPr>
           <w:rFonts w:hint="eastAsia"/>
@@ -5409,7 +5958,7 @@
         </w:rPr>
         <w:t>客户端技术架构</w:t>
       </w:r>
-      <w:bookmarkEnd w:id="28"/>
+      <w:bookmarkEnd w:id="38"/>
     </w:p>
     <w:p>
       <w:pPr>
@@ -5567,7 +6116,7 @@
         <w:spacing w:before="156" w:after="156"/>
         <w:ind w:left="567"/>
       </w:pPr>
-      <w:bookmarkStart w:id="29" w:name="_Toc447019822"/>
+      <w:bookmarkStart w:id="39" w:name="_Toc447127210"/>
       <w:r>
         <w:rPr>
           <w:rFonts w:hint="eastAsia"/>
@@ -5580,7 +6129,7 @@
         </w:rPr>
         <w:t>端技术架构</w:t>
       </w:r>
-      <w:bookmarkEnd w:id="29"/>
+      <w:bookmarkEnd w:id="39"/>
     </w:p>
     <w:p>
       <w:pPr>
@@ -5658,11 +6207,11 @@
         <w:spacing w:before="156" w:after="156"/>
         <w:ind w:left="567"/>
       </w:pPr>
-      <w:bookmarkStart w:id="30" w:name="_Toc447019823"/>
+      <w:bookmarkStart w:id="40" w:name="_Toc447127211"/>
       <w:r>
         <w:t>服务器端技术架构</w:t>
       </w:r>
-      <w:bookmarkEnd w:id="30"/>
+      <w:bookmarkEnd w:id="40"/>
     </w:p>
     <w:p>
       <w:pPr>
@@ -5773,7 +6322,7 @@
           <w:szCs w:val="36"/>
         </w:rPr>
       </w:pPr>
-      <w:bookmarkStart w:id="31" w:name="_Toc447019824"/>
+      <w:bookmarkStart w:id="41" w:name="_Toc447127212"/>
       <w:r>
         <w:rPr>
           <w:rFonts w:ascii="黑体" w:hAnsi="黑体" w:hint="eastAsia"/>
@@ -5783,7 +6332,7 @@
         <w:lastRenderedPageBreak/>
         <w:t>详细设计与实现</w:t>
       </w:r>
-      <w:bookmarkEnd w:id="31"/>
+      <w:bookmarkEnd w:id="41"/>
     </w:p>
     <w:p>
       <w:pPr>
@@ -5822,14 +6371,18 @@
           <w:szCs w:val="32"/>
         </w:rPr>
       </w:pPr>
-      <w:bookmarkStart w:id="32" w:name="_Toc446963844"/>
-      <w:bookmarkStart w:id="33" w:name="_Toc446964098"/>
-      <w:bookmarkStart w:id="34" w:name="_Toc447019779"/>
-      <w:bookmarkStart w:id="35" w:name="_Toc447019825"/>
-      <w:bookmarkEnd w:id="32"/>
-      <w:bookmarkEnd w:id="33"/>
-      <w:bookmarkEnd w:id="34"/>
-      <w:bookmarkEnd w:id="35"/>
+      <w:bookmarkStart w:id="42" w:name="_Toc446963844"/>
+      <w:bookmarkStart w:id="43" w:name="_Toc446964098"/>
+      <w:bookmarkStart w:id="44" w:name="_Toc447019779"/>
+      <w:bookmarkStart w:id="45" w:name="_Toc447019825"/>
+      <w:bookmarkStart w:id="46" w:name="_Toc447127158"/>
+      <w:bookmarkStart w:id="47" w:name="_Toc447127213"/>
+      <w:bookmarkEnd w:id="42"/>
+      <w:bookmarkEnd w:id="43"/>
+      <w:bookmarkEnd w:id="44"/>
+      <w:bookmarkEnd w:id="45"/>
+      <w:bookmarkEnd w:id="46"/>
+      <w:bookmarkEnd w:id="47"/>
     </w:p>
     <w:p>
       <w:pPr>
@@ -5851,14 +6404,18 @@
           <w:szCs w:val="32"/>
         </w:rPr>
       </w:pPr>
-      <w:bookmarkStart w:id="36" w:name="_Toc446963845"/>
-      <w:bookmarkStart w:id="37" w:name="_Toc446964099"/>
-      <w:bookmarkStart w:id="38" w:name="_Toc447019780"/>
-      <w:bookmarkStart w:id="39" w:name="_Toc447019826"/>
-      <w:bookmarkEnd w:id="36"/>
-      <w:bookmarkEnd w:id="37"/>
-      <w:bookmarkEnd w:id="38"/>
-      <w:bookmarkEnd w:id="39"/>
+      <w:bookmarkStart w:id="48" w:name="_Toc446963845"/>
+      <w:bookmarkStart w:id="49" w:name="_Toc446964099"/>
+      <w:bookmarkStart w:id="50" w:name="_Toc447019780"/>
+      <w:bookmarkStart w:id="51" w:name="_Toc447019826"/>
+      <w:bookmarkStart w:id="52" w:name="_Toc447127159"/>
+      <w:bookmarkStart w:id="53" w:name="_Toc447127214"/>
+      <w:bookmarkEnd w:id="48"/>
+      <w:bookmarkEnd w:id="49"/>
+      <w:bookmarkEnd w:id="50"/>
+      <w:bookmarkEnd w:id="51"/>
+      <w:bookmarkEnd w:id="52"/>
+      <w:bookmarkEnd w:id="53"/>
     </w:p>
     <w:p>
       <w:pPr>
@@ -5870,11 +6427,11 @@
         <w:spacing w:beforeLines="50" w:before="156" w:afterLines="50" w:after="156" w:line="460" w:lineRule="exact"/>
         <w:ind w:left="567"/>
       </w:pPr>
-      <w:bookmarkStart w:id="40" w:name="_Toc447019827"/>
+      <w:bookmarkStart w:id="54" w:name="_Toc447127215"/>
       <w:r>
         <w:t>用户需求分析</w:t>
       </w:r>
-      <w:bookmarkEnd w:id="40"/>
+      <w:bookmarkEnd w:id="54"/>
     </w:p>
     <w:p>
       <w:pPr>
@@ -5918,11 +6475,11 @@
         <w:spacing w:before="156" w:after="156"/>
         <w:ind w:left="567"/>
       </w:pPr>
-      <w:bookmarkStart w:id="41" w:name="_Toc447019828"/>
+      <w:bookmarkStart w:id="55" w:name="_Toc447127216"/>
       <w:r>
         <w:t>兼职职位的受众规模</w:t>
       </w:r>
-      <w:bookmarkEnd w:id="41"/>
+      <w:bookmarkEnd w:id="55"/>
     </w:p>
     <w:p>
       <w:pPr>
@@ -6021,14 +6578,14 @@
         <w:spacing w:before="156" w:after="156"/>
         <w:ind w:left="567"/>
       </w:pPr>
-      <w:bookmarkStart w:id="42" w:name="_Toc447019829"/>
+      <w:bookmarkStart w:id="56" w:name="_Toc447127217"/>
       <w:r>
         <w:rPr>
           <w:rFonts w:hint="eastAsia"/>
         </w:rPr>
         <w:t>已有系统的现状与缺陷</w:t>
       </w:r>
-      <w:bookmarkEnd w:id="42"/>
+      <w:bookmarkEnd w:id="56"/>
     </w:p>
     <w:p>
       <w:pPr>
@@ -6153,7 +6710,7 @@
         <w:spacing w:before="0" w:after="0" w:line="460" w:lineRule="exact"/>
         <w:ind w:firstLine="420"/>
         <w:rPr>
-          <w:rFonts w:ascii="宋体" w:hAnsi="宋体" w:hint="eastAsia"/>
+          <w:rFonts w:ascii="宋体" w:hAnsi="宋体"/>
           <w:sz w:val="24"/>
         </w:rPr>
       </w:pPr>
@@ -6163,7 +6720,7 @@
         <w:spacing w:before="0" w:after="0" w:line="460" w:lineRule="exact"/>
         <w:ind w:firstLine="420"/>
         <w:rPr>
-          <w:rFonts w:ascii="宋体" w:hAnsi="宋体" w:hint="eastAsia"/>
+          <w:rFonts w:ascii="宋体" w:hAnsi="宋体"/>
           <w:sz w:val="24"/>
         </w:rPr>
       </w:pPr>
@@ -6255,11 +6812,11 @@
         <w:spacing w:before="156" w:after="156"/>
         <w:ind w:left="567"/>
       </w:pPr>
-      <w:bookmarkStart w:id="43" w:name="_Toc447019830"/>
+      <w:bookmarkStart w:id="57" w:name="_Toc447127218"/>
       <w:r>
         <w:t>改进的措施</w:t>
       </w:r>
-      <w:bookmarkEnd w:id="43"/>
+      <w:bookmarkEnd w:id="57"/>
     </w:p>
     <w:p>
       <w:pPr>
@@ -6574,12 +7131,12 @@
         <w:spacing w:beforeLines="50" w:before="156" w:afterLines="50" w:after="156" w:line="460" w:lineRule="exact"/>
         <w:ind w:left="567"/>
       </w:pPr>
-      <w:bookmarkStart w:id="44" w:name="_Toc447019831"/>
+      <w:bookmarkStart w:id="58" w:name="_Toc447127219"/>
       <w:r>
         <w:lastRenderedPageBreak/>
         <w:t>产品功能</w:t>
       </w:r>
-      <w:bookmarkEnd w:id="44"/>
+      <w:bookmarkEnd w:id="58"/>
     </w:p>
     <w:p>
       <w:pPr>
@@ -6608,14 +7165,14 @@
         <w:spacing w:before="156" w:after="156"/>
         <w:ind w:left="567"/>
       </w:pPr>
-      <w:bookmarkStart w:id="45" w:name="_Toc447019832"/>
+      <w:bookmarkStart w:id="59" w:name="_Toc447127220"/>
       <w:r>
         <w:t>Android</w:t>
       </w:r>
       <w:r>
         <w:t>客户端的功能</w:t>
       </w:r>
-      <w:bookmarkEnd w:id="45"/>
+      <w:bookmarkEnd w:id="59"/>
     </w:p>
     <w:p>
       <w:pPr>
@@ -6743,7 +7300,7 @@
         <w:spacing w:before="156" w:after="156"/>
         <w:ind w:left="567"/>
       </w:pPr>
-      <w:bookmarkStart w:id="46" w:name="_Toc447019833"/>
+      <w:bookmarkStart w:id="60" w:name="_Toc447127221"/>
       <w:r>
         <w:lastRenderedPageBreak/>
         <w:t>企业</w:t>
@@ -6754,7 +7311,7 @@
       <w:r>
         <w:t>端的功能</w:t>
       </w:r>
-      <w:bookmarkEnd w:id="46"/>
+      <w:bookmarkEnd w:id="60"/>
     </w:p>
     <w:p>
       <w:pPr>
@@ -6807,7 +7364,7 @@
         <w:spacing w:beforeLines="50" w:before="156" w:afterLines="50" w:after="156" w:line="460" w:lineRule="exact"/>
         <w:ind w:left="567"/>
       </w:pPr>
-      <w:bookmarkStart w:id="47" w:name="_Toc447019834"/>
+      <w:bookmarkStart w:id="61" w:name="_Toc447127222"/>
       <w:r>
         <w:rPr>
           <w:rFonts w:hint="eastAsia"/>
@@ -6820,7 +7377,7 @@
         </w:rPr>
         <w:t>客户端的实现</w:t>
       </w:r>
-      <w:bookmarkEnd w:id="47"/>
+      <w:bookmarkEnd w:id="61"/>
     </w:p>
     <w:p>
       <w:pPr>
@@ -6864,11 +7421,11 @@
         <w:spacing w:before="156" w:after="156"/>
         <w:ind w:left="567"/>
       </w:pPr>
-      <w:bookmarkStart w:id="48" w:name="_Toc447019835"/>
+      <w:bookmarkStart w:id="62" w:name="_Toc447127223"/>
       <w:r>
         <w:t>用户界面设计</w:t>
       </w:r>
-      <w:bookmarkEnd w:id="48"/>
+      <w:bookmarkEnd w:id="62"/>
     </w:p>
     <w:p>
       <w:pPr>
@@ -6964,7 +7521,7 @@
       <w:pPr>
         <w:spacing w:before="0" w:after="0" w:line="460" w:lineRule="exact"/>
         <w:rPr>
-          <w:rFonts w:ascii="宋体" w:hAnsi="宋体" w:hint="eastAsia"/>
+          <w:rFonts w:ascii="宋体" w:hAnsi="宋体"/>
           <w:sz w:val="24"/>
         </w:rPr>
       </w:pPr>
@@ -7379,7 +7936,7 @@
       <w:pPr>
         <w:spacing w:before="0" w:after="0" w:line="460" w:lineRule="exact"/>
         <w:rPr>
-          <w:rFonts w:ascii="宋体" w:hAnsi="宋体" w:hint="eastAsia"/>
+          <w:rFonts w:ascii="宋体" w:hAnsi="宋体"/>
           <w:sz w:val="24"/>
         </w:rPr>
       </w:pPr>
@@ -7411,11 +7968,11 @@
         <w:spacing w:before="156" w:after="156"/>
         <w:ind w:left="567"/>
       </w:pPr>
-      <w:bookmarkStart w:id="49" w:name="_Toc447019836"/>
+      <w:bookmarkStart w:id="63" w:name="_Toc447127224"/>
       <w:r>
         <w:t>开发环境与开发工具</w:t>
       </w:r>
-      <w:bookmarkEnd w:id="49"/>
+      <w:bookmarkEnd w:id="63"/>
     </w:p>
     <w:p>
       <w:pPr>
@@ -7517,7 +8074,7 @@
         </w:rPr>
         <w:t>Gradle</w:t>
       </w:r>
-      <w:bookmarkStart w:id="50" w:name="_Ref446839244"/>
+      <w:bookmarkStart w:id="64" w:name="_Ref446839244"/>
       <w:r>
         <w:rPr>
           <w:rStyle w:val="FootnoteReference"/>
@@ -7525,7 +8082,7 @@
         </w:rPr>
         <w:footnoteReference w:id="1"/>
       </w:r>
-      <w:bookmarkEnd w:id="50"/>
+      <w:bookmarkEnd w:id="64"/>
       <w:r>
         <w:rPr>
           <w:rFonts w:ascii="宋体" w:hAnsi="宋体"/>
@@ -7975,7 +8532,7 @@
         <w:spacing w:before="156" w:after="156"/>
         <w:ind w:left="567"/>
       </w:pPr>
-      <w:bookmarkStart w:id="51" w:name="_Toc447019837"/>
+      <w:bookmarkStart w:id="65" w:name="_Toc447127225"/>
       <w:r>
         <w:t>数据交互</w:t>
       </w:r>
@@ -7988,7 +8545,7 @@
       <w:r>
         <w:t>规范</w:t>
       </w:r>
-      <w:bookmarkEnd w:id="51"/>
+      <w:bookmarkEnd w:id="65"/>
     </w:p>
     <w:p>
       <w:pPr>
@@ -8058,11 +8615,11 @@
         <w:spacing w:before="156" w:after="156"/>
         <w:ind w:left="567"/>
       </w:pPr>
-      <w:bookmarkStart w:id="52" w:name="_Toc447019838"/>
+      <w:bookmarkStart w:id="66" w:name="_Toc447127226"/>
       <w:r>
         <w:t>编码设计与规范</w:t>
       </w:r>
-      <w:bookmarkEnd w:id="52"/>
+      <w:bookmarkEnd w:id="66"/>
     </w:p>
     <w:p>
       <w:pPr>
@@ -8153,14 +8710,14 @@
         <w:spacing w:before="156" w:after="156"/>
         <w:ind w:left="567"/>
       </w:pPr>
-      <w:bookmarkStart w:id="53" w:name="_Toc447019839"/>
+      <w:bookmarkStart w:id="67" w:name="_Toc447127227"/>
       <w:r>
         <w:t>LBS</w:t>
       </w:r>
       <w:r>
         <w:t>支持</w:t>
       </w:r>
-      <w:bookmarkEnd w:id="53"/>
+      <w:bookmarkEnd w:id="67"/>
     </w:p>
     <w:p>
       <w:pPr>
@@ -8217,11 +8774,11 @@
         <w:spacing w:beforeLines="50" w:before="156" w:afterLines="50" w:after="156" w:line="460" w:lineRule="exact"/>
         <w:ind w:left="567"/>
       </w:pPr>
-      <w:bookmarkStart w:id="54" w:name="_Toc447019840"/>
+      <w:bookmarkStart w:id="68" w:name="_Toc447127228"/>
       <w:r>
         <w:t>服务器端的实现</w:t>
       </w:r>
-      <w:bookmarkEnd w:id="54"/>
+      <w:bookmarkEnd w:id="68"/>
     </w:p>
     <w:p>
       <w:pPr>
@@ -8301,17 +8858,17 @@
         <w:spacing w:before="156" w:after="156"/>
         <w:ind w:left="567"/>
       </w:pPr>
-      <w:bookmarkStart w:id="55" w:name="_Toc447019841"/>
       <w:r>
         <w:rPr>
           <w:rFonts w:hint="eastAsia"/>
         </w:rPr>
         <w:t xml:space="preserve"> </w:t>
       </w:r>
-      <w:bookmarkEnd w:id="55"/>
+      <w:bookmarkStart w:id="69" w:name="_Toc447127229"/>
       <w:r>
         <w:t>开发工具和运行环境</w:t>
       </w:r>
+      <w:bookmarkEnd w:id="69"/>
     </w:p>
     <w:p>
       <w:pPr>
@@ -8349,7 +8906,7 @@
         <w:spacing w:before="0" w:after="0" w:line="460" w:lineRule="exact"/>
         <w:ind w:firstLine="420"/>
         <w:rPr>
-          <w:rFonts w:ascii="宋体" w:hAnsi="宋体" w:hint="eastAsia"/>
+          <w:rFonts w:ascii="宋体" w:hAnsi="宋体"/>
           <w:sz w:val="24"/>
         </w:rPr>
       </w:pPr>
@@ -8584,17 +9141,17 @@
         <w:spacing w:before="156" w:after="156"/>
         <w:ind w:left="567"/>
       </w:pPr>
-      <w:bookmarkStart w:id="56" w:name="_Toc447019842"/>
       <w:r>
         <w:t xml:space="preserve"> </w:t>
       </w:r>
+      <w:bookmarkStart w:id="70" w:name="_Toc447127230"/>
       <w:r>
         <w:t>MVC</w:t>
       </w:r>
       <w:r>
         <w:t>分层架构设计</w:t>
       </w:r>
-      <w:bookmarkEnd w:id="56"/>
+      <w:bookmarkEnd w:id="70"/>
     </w:p>
     <w:p>
       <w:pPr>
@@ -9621,7 +10178,7 @@
       <w:tblGrid>
         <w:gridCol w:w="4274"/>
         <w:gridCol w:w="896"/>
-        <w:gridCol w:w="2885"/>
+        <w:gridCol w:w="3324"/>
       </w:tblGrid>
       <w:tr>
         <w:trPr>
@@ -9631,6 +10188,7 @@
           <w:tcPr>
             <w:tcW w:w="0" w:type="auto"/>
             <w:shd w:val="clear" w:color="auto" w:fill="auto"/>
+            <w:vAlign w:val="center"/>
           </w:tcPr>
           <w:p>
             <w:pPr>
@@ -9639,7 +10197,7 @@
                 <w:tab w:val="right" w:pos="8306"/>
               </w:tabs>
               <w:snapToGrid w:val="0"/>
-              <w:spacing w:line="300" w:lineRule="exact"/>
+              <w:spacing w:before="0" w:after="0" w:line="460" w:lineRule="exact"/>
               <w:jc w:val="center"/>
               <w:rPr>
                 <w:sz w:val="18"/>
@@ -9658,8 +10216,9 @@
         </w:tc>
         <w:tc>
           <w:tcPr>
-            <w:tcW w:w="896" w:type="dxa"/>
+            <w:tcW w:w="0" w:type="auto"/>
             <w:shd w:val="clear" w:color="auto" w:fill="auto"/>
+            <w:vAlign w:val="center"/>
           </w:tcPr>
           <w:p>
             <w:pPr>
@@ -9668,7 +10227,7 @@
                 <w:tab w:val="right" w:pos="8306"/>
               </w:tabs>
               <w:snapToGrid w:val="0"/>
-              <w:spacing w:line="300" w:lineRule="exact"/>
+              <w:spacing w:before="0" w:after="0" w:line="460" w:lineRule="exact"/>
               <w:jc w:val="center"/>
               <w:rPr>
                 <w:sz w:val="18"/>
@@ -9687,8 +10246,9 @@
         </w:tc>
         <w:tc>
           <w:tcPr>
-            <w:tcW w:w="2885" w:type="dxa"/>
+            <w:tcW w:w="0" w:type="auto"/>
             <w:shd w:val="clear" w:color="auto" w:fill="auto"/>
+            <w:vAlign w:val="center"/>
           </w:tcPr>
           <w:p>
             <w:pPr>
@@ -9697,7 +10257,7 @@
                 <w:tab w:val="right" w:pos="8306"/>
               </w:tabs>
               <w:snapToGrid w:val="0"/>
-              <w:spacing w:line="300" w:lineRule="exact"/>
+              <w:spacing w:before="0" w:after="0" w:line="460" w:lineRule="exact"/>
               <w:jc w:val="center"/>
               <w:rPr>
                 <w:sz w:val="18"/>
@@ -9723,6 +10283,7 @@
           <w:tcPr>
             <w:tcW w:w="0" w:type="auto"/>
             <w:shd w:val="clear" w:color="auto" w:fill="auto"/>
+            <w:vAlign w:val="center"/>
           </w:tcPr>
           <w:p>
             <w:pPr>
@@ -9731,7 +10292,8 @@
                 <w:tab w:val="right" w:pos="8306"/>
               </w:tabs>
               <w:snapToGrid w:val="0"/>
-              <w:spacing w:line="300" w:lineRule="exact"/>
+              <w:spacing w:before="0" w:after="0" w:line="460" w:lineRule="exact"/>
+              <w:jc w:val="center"/>
               <w:rPr>
                 <w:sz w:val="18"/>
                 <w:szCs w:val="21"/>
@@ -9777,8 +10339,9 @@
         </w:tc>
         <w:tc>
           <w:tcPr>
-            <w:tcW w:w="896" w:type="dxa"/>
+            <w:tcW w:w="0" w:type="auto"/>
             <w:shd w:val="clear" w:color="auto" w:fill="auto"/>
+            <w:vAlign w:val="center"/>
           </w:tcPr>
           <w:p>
             <w:pPr>
@@ -9787,7 +10350,8 @@
                 <w:tab w:val="right" w:pos="8306"/>
               </w:tabs>
               <w:snapToGrid w:val="0"/>
-              <w:spacing w:line="300" w:lineRule="exact"/>
+              <w:spacing w:before="0" w:after="0" w:line="460" w:lineRule="exact"/>
+              <w:jc w:val="center"/>
               <w:rPr>
                 <w:sz w:val="18"/>
                 <w:szCs w:val="21"/>
@@ -9805,8 +10369,9 @@
         </w:tc>
         <w:tc>
           <w:tcPr>
-            <w:tcW w:w="2885" w:type="dxa"/>
+            <w:tcW w:w="0" w:type="auto"/>
             <w:shd w:val="clear" w:color="auto" w:fill="auto"/>
+            <w:vAlign w:val="center"/>
           </w:tcPr>
           <w:p>
             <w:pPr>
@@ -9815,7 +10380,8 @@
                 <w:tab w:val="right" w:pos="8306"/>
               </w:tabs>
               <w:snapToGrid w:val="0"/>
-              <w:spacing w:line="300" w:lineRule="exact"/>
+              <w:spacing w:before="0" w:after="0" w:line="460" w:lineRule="exact"/>
+              <w:jc w:val="center"/>
               <w:rPr>
                 <w:sz w:val="18"/>
                 <w:szCs w:val="21"/>
@@ -9888,6 +10454,7 @@
           <w:tcPr>
             <w:tcW w:w="0" w:type="auto"/>
             <w:shd w:val="clear" w:color="auto" w:fill="auto"/>
+            <w:vAlign w:val="center"/>
           </w:tcPr>
           <w:p>
             <w:pPr>
@@ -9896,7 +10463,7 @@
                 <w:tab w:val="right" w:pos="8306"/>
               </w:tabs>
               <w:snapToGrid w:val="0"/>
-              <w:spacing w:line="300" w:lineRule="exact"/>
+              <w:spacing w:before="0" w:after="0" w:line="460" w:lineRule="exact"/>
               <w:jc w:val="center"/>
               <w:rPr>
                 <w:sz w:val="18"/>
@@ -9922,8 +10489,9 @@
         </w:tc>
         <w:tc>
           <w:tcPr>
-            <w:tcW w:w="896" w:type="dxa"/>
+            <w:tcW w:w="0" w:type="auto"/>
             <w:shd w:val="clear" w:color="auto" w:fill="auto"/>
+            <w:vAlign w:val="center"/>
           </w:tcPr>
           <w:p>
             <w:pPr>
@@ -9932,7 +10500,7 @@
                 <w:tab w:val="right" w:pos="8306"/>
               </w:tabs>
               <w:snapToGrid w:val="0"/>
-              <w:spacing w:line="300" w:lineRule="exact"/>
+              <w:spacing w:before="0" w:after="0" w:line="460" w:lineRule="exact"/>
               <w:jc w:val="center"/>
               <w:rPr>
                 <w:sz w:val="18"/>
@@ -9951,8 +10519,9 @@
         </w:tc>
         <w:tc>
           <w:tcPr>
-            <w:tcW w:w="2885" w:type="dxa"/>
+            <w:tcW w:w="0" w:type="auto"/>
             <w:shd w:val="clear" w:color="auto" w:fill="auto"/>
+            <w:vAlign w:val="center"/>
           </w:tcPr>
           <w:p>
             <w:pPr>
@@ -9961,7 +10530,7 @@
                 <w:tab w:val="right" w:pos="8306"/>
               </w:tabs>
               <w:snapToGrid w:val="0"/>
-              <w:spacing w:line="300" w:lineRule="exact"/>
+              <w:spacing w:before="0" w:after="0" w:line="460" w:lineRule="exact"/>
               <w:jc w:val="center"/>
               <w:rPr>
                 <w:sz w:val="18"/>
@@ -9987,6 +10556,7 @@
           <w:tcPr>
             <w:tcW w:w="0" w:type="auto"/>
             <w:shd w:val="clear" w:color="auto" w:fill="auto"/>
+            <w:vAlign w:val="center"/>
           </w:tcPr>
           <w:p>
             <w:pPr>
@@ -9995,7 +10565,7 @@
                 <w:tab w:val="right" w:pos="8306"/>
               </w:tabs>
               <w:snapToGrid w:val="0"/>
-              <w:spacing w:line="300" w:lineRule="exact"/>
+              <w:spacing w:before="0" w:after="0" w:line="460" w:lineRule="exact"/>
               <w:jc w:val="center"/>
               <w:rPr>
                 <w:sz w:val="18"/>
@@ -10021,8 +10591,9 @@
         </w:tc>
         <w:tc>
           <w:tcPr>
-            <w:tcW w:w="896" w:type="dxa"/>
+            <w:tcW w:w="0" w:type="auto"/>
             <w:shd w:val="clear" w:color="auto" w:fill="auto"/>
+            <w:vAlign w:val="center"/>
           </w:tcPr>
           <w:p>
             <w:pPr>
@@ -10031,7 +10602,7 @@
                 <w:tab w:val="right" w:pos="8306"/>
               </w:tabs>
               <w:snapToGrid w:val="0"/>
-              <w:spacing w:line="300" w:lineRule="exact"/>
+              <w:spacing w:before="0" w:after="0" w:line="460" w:lineRule="exact"/>
               <w:jc w:val="center"/>
               <w:rPr>
                 <w:sz w:val="18"/>
@@ -10049,8 +10620,9 @@
         </w:tc>
         <w:tc>
           <w:tcPr>
-            <w:tcW w:w="2885" w:type="dxa"/>
+            <w:tcW w:w="0" w:type="auto"/>
             <w:shd w:val="clear" w:color="auto" w:fill="auto"/>
+            <w:vAlign w:val="center"/>
           </w:tcPr>
           <w:p>
             <w:pPr>
@@ -10059,7 +10631,7 @@
                 <w:tab w:val="right" w:pos="8306"/>
               </w:tabs>
               <w:snapToGrid w:val="0"/>
-              <w:spacing w:line="300" w:lineRule="exact"/>
+              <w:spacing w:before="0" w:after="0" w:line="460" w:lineRule="exact"/>
               <w:jc w:val="center"/>
               <w:rPr>
                 <w:sz w:val="18"/>
@@ -10101,6 +10673,7 @@
           <w:tcPr>
             <w:tcW w:w="0" w:type="auto"/>
             <w:shd w:val="clear" w:color="auto" w:fill="auto"/>
+            <w:vAlign w:val="center"/>
           </w:tcPr>
           <w:p>
             <w:pPr>
@@ -10109,7 +10682,7 @@
                 <w:tab w:val="right" w:pos="8306"/>
               </w:tabs>
               <w:snapToGrid w:val="0"/>
-              <w:spacing w:line="300" w:lineRule="exact"/>
+              <w:spacing w:before="0" w:after="0" w:line="460" w:lineRule="exact"/>
               <w:jc w:val="center"/>
               <w:rPr>
                 <w:sz w:val="18"/>
@@ -10135,8 +10708,9 @@
         </w:tc>
         <w:tc>
           <w:tcPr>
-            <w:tcW w:w="896" w:type="dxa"/>
+            <w:tcW w:w="0" w:type="auto"/>
             <w:shd w:val="clear" w:color="auto" w:fill="auto"/>
+            <w:vAlign w:val="center"/>
           </w:tcPr>
           <w:p>
             <w:pPr>
@@ -10145,7 +10719,7 @@
                 <w:tab w:val="right" w:pos="8306"/>
               </w:tabs>
               <w:snapToGrid w:val="0"/>
-              <w:spacing w:line="300" w:lineRule="exact"/>
+              <w:spacing w:before="0" w:after="0" w:line="460" w:lineRule="exact"/>
               <w:jc w:val="center"/>
               <w:rPr>
                 <w:sz w:val="18"/>
@@ -10171,8 +10745,9 @@
         </w:tc>
         <w:tc>
           <w:tcPr>
-            <w:tcW w:w="2885" w:type="dxa"/>
+            <w:tcW w:w="0" w:type="auto"/>
             <w:shd w:val="clear" w:color="auto" w:fill="auto"/>
+            <w:vAlign w:val="center"/>
           </w:tcPr>
           <w:p>
             <w:pPr>
@@ -10181,7 +10756,7 @@
                 <w:tab w:val="right" w:pos="8306"/>
               </w:tabs>
               <w:snapToGrid w:val="0"/>
-              <w:spacing w:line="300" w:lineRule="exact"/>
+              <w:spacing w:before="0" w:after="0" w:line="460" w:lineRule="exact"/>
               <w:jc w:val="center"/>
               <w:rPr>
                 <w:sz w:val="18"/>
@@ -10319,7 +10894,6 @@
         <w:rPr>
           <w:rFonts w:ascii="Times New Roman" w:hAnsi="Times New Roman" w:cs="Times New Roman"/>
         </w:rPr>
-        <w:lastRenderedPageBreak/>
         <w:t>业务逻辑层的实现</w:t>
       </w:r>
     </w:p>
@@ -10356,6 +10930,36 @@
         </w:rPr>
         <w:t>业务层使用数据层提供的数据库访问接口与数据库通信，数据层只提供比较基本的CRUD操作。对于不同的业务使用的SQL语句也不相同，因此，该层也需要提供业务相关的较复杂的SQL语句。</w:t>
       </w:r>
+      <w:r>
+        <w:rPr>
+          <w:rFonts w:ascii="宋体" w:hAnsi="宋体"/>
+          <w:sz w:val="24"/>
+        </w:rPr>
+        <w:t>项目使用阿里大鱼</w:t>
+      </w:r>
+      <w:r>
+        <w:rPr>
+          <w:rStyle w:val="FootnoteReference"/>
+          <w:rFonts w:ascii="宋体" w:hAnsi="宋体"/>
+          <w:sz w:val="24"/>
+        </w:rPr>
+        <w:footnoteReference w:id="10"/>
+      </w:r>
+      <w:r>
+        <w:rPr>
+          <w:rFonts w:ascii="宋体" w:hAnsi="宋体"/>
+          <w:sz w:val="24"/>
+        </w:rPr>
+        <w:t>提供的短信服务向用</w:t>
+      </w:r>
+      <w:r>
+        <w:rPr>
+          <w:rFonts w:ascii="宋体" w:hAnsi="宋体"/>
+          <w:sz w:val="24"/>
+        </w:rPr>
+        <w:lastRenderedPageBreak/>
+        <w:t>户手机发送短信验证码，该服务只负责发短信，验证码生成以及验证均由服务器完成。</w:t>
+      </w:r>
     </w:p>
     <w:p>
       <w:pPr>
@@ -10371,17 +10975,14 @@
           <w:rFonts w:ascii="宋体" w:hAnsi="宋体"/>
           <w:sz w:val="24"/>
         </w:rPr>
-        <w:t>项目使用阿里大鱼</w:t>
-      </w:r>
-      <w:r>
-        <w:footnoteReference w:id="10"/>
-      </w:r>
-      <w:r>
-        <w:rPr>
-          <w:rFonts w:ascii="宋体" w:hAnsi="宋体"/>
-          <w:sz w:val="24"/>
-        </w:rPr>
-        <w:t>提供的短信服务向用户手机发送短信验证码，该服务只负责发短信，验证码生成以及验证均由服务器完成。</w:t>
+        <w:t>当用户请求附近范围的职位或企业时，业务层需要根据用户当前的经纬度</w:t>
+      </w:r>
+      <w:r>
+        <w:rPr>
+          <w:rFonts w:ascii="宋体" w:hAnsi="宋体"/>
+          <w:sz w:val="24"/>
+        </w:rPr>
+        <w:t>和存储在数据库中的经纬度计算距离并按照大小排序。距离的计算模拟球面距离的计算，具体的公式为：</w:t>
       </w:r>
     </w:p>
     <w:p>
@@ -10390,30 +10991,6 @@
         <w:ind w:firstLine="420"/>
         <w:rPr>
           <w:rFonts w:ascii="宋体" w:hAnsi="宋体"/>
-          <w:sz w:val="24"/>
-        </w:rPr>
-      </w:pPr>
-      <w:r>
-        <w:rPr>
-          <w:rFonts w:ascii="宋体" w:hAnsi="宋体"/>
-          <w:sz w:val="24"/>
-        </w:rPr>
-        <w:t>当用户请求附近范围的职位或企业时，业务层需要根据用户当前的经纬度</w:t>
-      </w:r>
-      <w:r>
-        <w:rPr>
-          <w:rFonts w:ascii="宋体" w:hAnsi="宋体"/>
-          <w:sz w:val="24"/>
-        </w:rPr>
-        <w:t>和存储在数据库中的经纬度计算距离并按照大小排序。距离的计算模拟球面距离的计算，具体的公式为：</w:t>
-      </w:r>
-    </w:p>
-    <w:p>
-      <w:pPr>
-        <w:spacing w:before="0" w:after="0" w:line="460" w:lineRule="exact"/>
-        <w:ind w:firstLine="420"/>
-        <w:rPr>
-          <w:rFonts w:ascii="宋体" w:hAnsi="宋体" w:hint="eastAsia"/>
           <w:sz w:val="24"/>
         </w:rPr>
       </w:pPr>
@@ -10507,9 +11084,28 @@
           <w:rFonts w:ascii="宋体" w:hAnsi="宋体"/>
           <w:sz w:val="24"/>
         </w:rPr>
-        <w:t>。项目使用mysql-connector-python</w:t>
-      </w:r>
-      <w:r>
+        <w:t>。项目使用</w:t>
+      </w:r>
+      <w:r>
+        <w:rPr>
+          <w:rFonts w:ascii="宋体" w:hAnsi="宋体"/>
+          <w:sz w:val="24"/>
+        </w:rPr>
+        <w:t>MySQL</w:t>
+      </w:r>
+      <w:r>
+        <w:rPr>
+          <w:rFonts w:ascii="宋体" w:hAnsi="宋体"/>
+          <w:sz w:val="24"/>
+        </w:rPr>
+        <w:t>-connector-python</w:t>
+      </w:r>
+      <w:r>
+        <w:rPr>
+          <w:rStyle w:val="FootnoteReference"/>
+          <w:rFonts w:ascii="宋体" w:hAnsi="宋体"/>
+          <w:sz w:val="24"/>
+        </w:rPr>
         <w:footnoteReference w:id="11"/>
       </w:r>
       <w:r>
@@ -10541,7 +11137,6 @@
           <w:rFonts w:ascii="宋体" w:hAnsi="宋体" w:hint="eastAsia"/>
           <w:sz w:val="24"/>
         </w:rPr>
-        <w:lastRenderedPageBreak/>
         <w:t>服务器所有的子系统，包括Android应用服务器和Web服务器都使用同一个</w:t>
       </w:r>
       <w:r>
@@ -10557,7 +11152,7 @@
         <w:spacing w:before="0" w:after="0" w:line="460" w:lineRule="exact"/>
         <w:ind w:firstLine="420"/>
         <w:rPr>
-          <w:rFonts w:ascii="宋体" w:hAnsi="宋体"/>
+          <w:rFonts w:ascii="宋体" w:hAnsi="宋体" w:hint="eastAsia"/>
           <w:sz w:val="24"/>
         </w:rPr>
       </w:pPr>
@@ -10587,7 +11182,22 @@
           <w:rFonts w:ascii="宋体" w:hAnsi="宋体"/>
           <w:sz w:val="24"/>
         </w:rPr>
-        <w:t>对于外键约束，数据库每次的更新、插入等操作都需要检查外键值是否有效，这不利于插入、更新等操作很频繁的场景。</w:t>
+        <w:t>对于外键约束，数据库每次的更新、插入等操作都需要检查外键值是否有效，这不利于插</w:t>
+      </w:r>
+      <w:r>
+        <w:rPr>
+          <w:rFonts w:ascii="宋体" w:hAnsi="宋体"/>
+          <w:sz w:val="24"/>
+        </w:rPr>
+        <w:lastRenderedPageBreak/>
+        <w:t>入、更新等操作很频繁的场景。</w:t>
+      </w:r>
+      <w:r>
+        <w:rPr>
+          <w:rFonts w:ascii="宋体" w:hAnsi="宋体"/>
+          <w:sz w:val="24"/>
+        </w:rPr>
+        <w:t>在关系型数据库设计中，为了提高系统性能而违反数据库设计模式是允许的。</w:t>
       </w:r>
     </w:p>
     <w:p>
@@ -10610,14 +11220,18 @@
           <w:szCs w:val="32"/>
         </w:rPr>
       </w:pPr>
-      <w:bookmarkStart w:id="57" w:name="_Toc446963864"/>
-      <w:bookmarkStart w:id="58" w:name="_Toc446964118"/>
-      <w:bookmarkStart w:id="59" w:name="_Toc447019798"/>
-      <w:bookmarkStart w:id="60" w:name="_Toc447019844"/>
-      <w:bookmarkEnd w:id="57"/>
-      <w:bookmarkEnd w:id="58"/>
-      <w:bookmarkEnd w:id="59"/>
-      <w:bookmarkEnd w:id="60"/>
+      <w:bookmarkStart w:id="71" w:name="_Toc446963864"/>
+      <w:bookmarkStart w:id="72" w:name="_Toc446964118"/>
+      <w:bookmarkStart w:id="73" w:name="_Toc447019798"/>
+      <w:bookmarkStart w:id="74" w:name="_Toc447019844"/>
+      <w:bookmarkStart w:id="75" w:name="_Toc447127176"/>
+      <w:bookmarkStart w:id="76" w:name="_Toc447127231"/>
+      <w:bookmarkEnd w:id="71"/>
+      <w:bookmarkEnd w:id="72"/>
+      <w:bookmarkEnd w:id="73"/>
+      <w:bookmarkEnd w:id="74"/>
+      <w:bookmarkEnd w:id="75"/>
+      <w:bookmarkEnd w:id="76"/>
     </w:p>
     <w:p>
       <w:pPr>
@@ -10639,14 +11253,18 @@
           <w:szCs w:val="32"/>
         </w:rPr>
       </w:pPr>
-      <w:bookmarkStart w:id="61" w:name="_Toc446963865"/>
-      <w:bookmarkStart w:id="62" w:name="_Toc446964119"/>
-      <w:bookmarkStart w:id="63" w:name="_Toc447019799"/>
-      <w:bookmarkStart w:id="64" w:name="_Toc447019845"/>
-      <w:bookmarkEnd w:id="61"/>
-      <w:bookmarkEnd w:id="62"/>
-      <w:bookmarkEnd w:id="63"/>
-      <w:bookmarkEnd w:id="64"/>
+      <w:bookmarkStart w:id="77" w:name="_Toc446963865"/>
+      <w:bookmarkStart w:id="78" w:name="_Toc446964119"/>
+      <w:bookmarkStart w:id="79" w:name="_Toc447019799"/>
+      <w:bookmarkStart w:id="80" w:name="_Toc447019845"/>
+      <w:bookmarkStart w:id="81" w:name="_Toc447127177"/>
+      <w:bookmarkStart w:id="82" w:name="_Toc447127232"/>
+      <w:bookmarkEnd w:id="77"/>
+      <w:bookmarkEnd w:id="78"/>
+      <w:bookmarkEnd w:id="79"/>
+      <w:bookmarkEnd w:id="80"/>
+      <w:bookmarkEnd w:id="81"/>
+      <w:bookmarkEnd w:id="82"/>
     </w:p>
     <w:p>
       <w:pPr>
@@ -10668,14 +11286,18 @@
           <w:szCs w:val="32"/>
         </w:rPr>
       </w:pPr>
-      <w:bookmarkStart w:id="65" w:name="_Toc446963866"/>
-      <w:bookmarkStart w:id="66" w:name="_Toc446964120"/>
-      <w:bookmarkStart w:id="67" w:name="_Toc447019800"/>
-      <w:bookmarkStart w:id="68" w:name="_Toc447019846"/>
-      <w:bookmarkEnd w:id="65"/>
-      <w:bookmarkEnd w:id="66"/>
-      <w:bookmarkEnd w:id="67"/>
-      <w:bookmarkEnd w:id="68"/>
+      <w:bookmarkStart w:id="83" w:name="_Toc446963866"/>
+      <w:bookmarkStart w:id="84" w:name="_Toc446964120"/>
+      <w:bookmarkStart w:id="85" w:name="_Toc447019800"/>
+      <w:bookmarkStart w:id="86" w:name="_Toc447019846"/>
+      <w:bookmarkStart w:id="87" w:name="_Toc447127178"/>
+      <w:bookmarkStart w:id="88" w:name="_Toc447127233"/>
+      <w:bookmarkEnd w:id="83"/>
+      <w:bookmarkEnd w:id="84"/>
+      <w:bookmarkEnd w:id="85"/>
+      <w:bookmarkEnd w:id="86"/>
+      <w:bookmarkEnd w:id="87"/>
+      <w:bookmarkEnd w:id="88"/>
     </w:p>
     <w:p>
       <w:pPr>
@@ -10697,14 +11319,18 @@
           <w:szCs w:val="32"/>
         </w:rPr>
       </w:pPr>
-      <w:bookmarkStart w:id="69" w:name="_Toc446963867"/>
-      <w:bookmarkStart w:id="70" w:name="_Toc446964121"/>
-      <w:bookmarkStart w:id="71" w:name="_Toc447019801"/>
-      <w:bookmarkStart w:id="72" w:name="_Toc447019847"/>
-      <w:bookmarkEnd w:id="69"/>
-      <w:bookmarkEnd w:id="70"/>
-      <w:bookmarkEnd w:id="71"/>
-      <w:bookmarkEnd w:id="72"/>
+      <w:bookmarkStart w:id="89" w:name="_Toc446963867"/>
+      <w:bookmarkStart w:id="90" w:name="_Toc446964121"/>
+      <w:bookmarkStart w:id="91" w:name="_Toc447019801"/>
+      <w:bookmarkStart w:id="92" w:name="_Toc447019847"/>
+      <w:bookmarkStart w:id="93" w:name="_Toc447127179"/>
+      <w:bookmarkStart w:id="94" w:name="_Toc447127234"/>
+      <w:bookmarkEnd w:id="89"/>
+      <w:bookmarkEnd w:id="90"/>
+      <w:bookmarkEnd w:id="91"/>
+      <w:bookmarkEnd w:id="92"/>
+      <w:bookmarkEnd w:id="93"/>
+      <w:bookmarkEnd w:id="94"/>
     </w:p>
     <w:p>
       <w:pPr>
@@ -10726,14 +11352,18 @@
           <w:szCs w:val="32"/>
         </w:rPr>
       </w:pPr>
-      <w:bookmarkStart w:id="73" w:name="_Toc446963868"/>
-      <w:bookmarkStart w:id="74" w:name="_Toc446964122"/>
-      <w:bookmarkStart w:id="75" w:name="_Toc447019802"/>
-      <w:bookmarkStart w:id="76" w:name="_Toc447019848"/>
-      <w:bookmarkEnd w:id="73"/>
-      <w:bookmarkEnd w:id="74"/>
-      <w:bookmarkEnd w:id="75"/>
-      <w:bookmarkEnd w:id="76"/>
+      <w:bookmarkStart w:id="95" w:name="_Toc446963868"/>
+      <w:bookmarkStart w:id="96" w:name="_Toc446964122"/>
+      <w:bookmarkStart w:id="97" w:name="_Toc447019802"/>
+      <w:bookmarkStart w:id="98" w:name="_Toc447019848"/>
+      <w:bookmarkStart w:id="99" w:name="_Toc447127180"/>
+      <w:bookmarkStart w:id="100" w:name="_Toc447127235"/>
+      <w:bookmarkEnd w:id="95"/>
+      <w:bookmarkEnd w:id="96"/>
+      <w:bookmarkEnd w:id="97"/>
+      <w:bookmarkEnd w:id="98"/>
+      <w:bookmarkEnd w:id="99"/>
+      <w:bookmarkEnd w:id="100"/>
     </w:p>
     <w:p>
       <w:pPr>
@@ -10755,14 +11385,18 @@
           <w:szCs w:val="32"/>
         </w:rPr>
       </w:pPr>
-      <w:bookmarkStart w:id="77" w:name="_Toc446963869"/>
-      <w:bookmarkStart w:id="78" w:name="_Toc446964123"/>
-      <w:bookmarkStart w:id="79" w:name="_Toc447019803"/>
-      <w:bookmarkStart w:id="80" w:name="_Toc447019849"/>
-      <w:bookmarkEnd w:id="77"/>
-      <w:bookmarkEnd w:id="78"/>
-      <w:bookmarkEnd w:id="79"/>
-      <w:bookmarkEnd w:id="80"/>
+      <w:bookmarkStart w:id="101" w:name="_Toc446963869"/>
+      <w:bookmarkStart w:id="102" w:name="_Toc446964123"/>
+      <w:bookmarkStart w:id="103" w:name="_Toc447019803"/>
+      <w:bookmarkStart w:id="104" w:name="_Toc447019849"/>
+      <w:bookmarkStart w:id="105" w:name="_Toc447127181"/>
+      <w:bookmarkStart w:id="106" w:name="_Toc447127236"/>
+      <w:bookmarkEnd w:id="101"/>
+      <w:bookmarkEnd w:id="102"/>
+      <w:bookmarkEnd w:id="103"/>
+      <w:bookmarkEnd w:id="104"/>
+      <w:bookmarkEnd w:id="105"/>
+      <w:bookmarkEnd w:id="106"/>
     </w:p>
     <w:p>
       <w:pPr>
@@ -10784,14 +11418,18 @@
           <w:szCs w:val="32"/>
         </w:rPr>
       </w:pPr>
-      <w:bookmarkStart w:id="81" w:name="_Toc446963870"/>
-      <w:bookmarkStart w:id="82" w:name="_Toc446964124"/>
-      <w:bookmarkStart w:id="83" w:name="_Toc447019804"/>
-      <w:bookmarkStart w:id="84" w:name="_Toc447019850"/>
-      <w:bookmarkEnd w:id="81"/>
-      <w:bookmarkEnd w:id="82"/>
-      <w:bookmarkEnd w:id="83"/>
-      <w:bookmarkEnd w:id="84"/>
+      <w:bookmarkStart w:id="107" w:name="_Toc446963870"/>
+      <w:bookmarkStart w:id="108" w:name="_Toc446964124"/>
+      <w:bookmarkStart w:id="109" w:name="_Toc447019804"/>
+      <w:bookmarkStart w:id="110" w:name="_Toc447019850"/>
+      <w:bookmarkStart w:id="111" w:name="_Toc447127182"/>
+      <w:bookmarkStart w:id="112" w:name="_Toc447127237"/>
+      <w:bookmarkEnd w:id="107"/>
+      <w:bookmarkEnd w:id="108"/>
+      <w:bookmarkEnd w:id="109"/>
+      <w:bookmarkEnd w:id="110"/>
+      <w:bookmarkEnd w:id="111"/>
+      <w:bookmarkEnd w:id="112"/>
     </w:p>
     <w:p>
       <w:pPr>
@@ -10803,11 +11441,11 @@
         <w:spacing w:beforeLines="50" w:before="156" w:afterLines="50" w:after="156" w:line="460" w:lineRule="exact"/>
         <w:ind w:left="567"/>
       </w:pPr>
-      <w:bookmarkStart w:id="85" w:name="_Toc447019851"/>
+      <w:bookmarkStart w:id="113" w:name="_Toc447127238"/>
       <w:r>
         <w:t>系统安全性</w:t>
       </w:r>
-      <w:bookmarkEnd w:id="85"/>
+      <w:bookmarkEnd w:id="113"/>
     </w:p>
     <w:p>
       <w:pPr>
@@ -10859,7 +11497,7 @@
         <w:spacing w:before="156" w:after="156"/>
         <w:ind w:left="567"/>
       </w:pPr>
-      <w:bookmarkStart w:id="86" w:name="_Toc447019852"/>
+      <w:bookmarkStart w:id="114" w:name="_Toc447127239"/>
       <w:r>
         <w:rPr>
           <w:rFonts w:hint="eastAsia"/>
@@ -10872,7 +11510,7 @@
         </w:rPr>
         <w:t>客户端的安全</w:t>
       </w:r>
-      <w:bookmarkEnd w:id="86"/>
+      <w:bookmarkEnd w:id="114"/>
     </w:p>
     <w:p>
       <w:pPr>
@@ -10936,6 +11574,11 @@
         <w:t>提交的密码通过sha1</w:t>
       </w:r>
       <w:r>
+        <w:rPr>
+          <w:rStyle w:val="FootnoteReference"/>
+          <w:rFonts w:ascii="宋体" w:hAnsi="宋体"/>
+          <w:sz w:val="24"/>
+        </w:rPr>
         <w:footnoteReference w:id="12"/>
       </w:r>
       <w:r>
@@ -10960,7 +11603,6 @@
           <w:rFonts w:ascii="宋体" w:hAnsi="宋体"/>
           <w:sz w:val="24"/>
         </w:rPr>
-        <w:lastRenderedPageBreak/>
         <w:t>注册成功后，客户端不会存储用户密码，而是存储由服务器结合用户密码使用特定算法生成的token字符串作为以后访问的凭证。这就避免了用户密码在本地泄露的可能性。</w:t>
       </w:r>
     </w:p>
@@ -10991,11 +11633,12 @@
         <w:spacing w:before="156" w:after="156"/>
         <w:ind w:left="567"/>
       </w:pPr>
-      <w:bookmarkStart w:id="87" w:name="_Toc447019853"/>
-      <w:r>
+      <w:bookmarkStart w:id="115" w:name="_Toc447127240"/>
+      <w:r>
+        <w:lastRenderedPageBreak/>
         <w:t>服务器端的安全</w:t>
       </w:r>
-      <w:bookmarkEnd w:id="87"/>
+      <w:bookmarkEnd w:id="115"/>
     </w:p>
     <w:p>
       <w:pPr>
@@ -11355,7 +11998,7 @@
         <w:spacing w:before="0" w:after="0" w:line="460" w:lineRule="exact"/>
         <w:ind w:firstLine="420"/>
         <w:rPr>
-          <w:rFonts w:ascii="宋体" w:hAnsi="宋体" w:hint="eastAsia"/>
+          <w:rFonts w:ascii="宋体" w:hAnsi="宋体"/>
           <w:sz w:val="24"/>
         </w:rPr>
       </w:pPr>
@@ -11368,7 +12011,6 @@
             <w:rFonts w:ascii="Cambria Math" w:hAnsi="Cambria Math"/>
             <w:sz w:val="24"/>
           </w:rPr>
-          <w:lastRenderedPageBreak/>
           <m:t>s</m:t>
         </m:r>
         <m:r>
@@ -11445,6 +12087,7 @@
           <w:rFonts w:ascii="宋体" w:hAnsi="宋体"/>
           <w:sz w:val="24"/>
         </w:rPr>
+        <w:lastRenderedPageBreak/>
         <w:t>因此</w:t>
       </w:r>
       <w:r>
@@ -11494,7 +12137,21 @@
           <w:rFonts w:ascii="宋体" w:hAnsi="宋体" w:hint="eastAsia"/>
           <w:sz w:val="24"/>
         </w:rPr>
-        <w:t>最大的好处是有一个参数（work factor), 可用于调整计算强度</w:t>
+        <w:t>最大的好处是有一个参数（work factor)</w:t>
+      </w:r>
+      <w:r>
+        <w:rPr>
+          <w:rFonts w:ascii="宋体" w:hAnsi="宋体" w:hint="eastAsia"/>
+          <w:sz w:val="24"/>
+        </w:rPr>
+        <w:t>因子</w:t>
+      </w:r>
+      <w:r>
+        <w:rPr>
+          <w:rFonts w:ascii="宋体" w:hAnsi="宋体" w:hint="eastAsia"/>
+          <w:sz w:val="24"/>
+        </w:rPr>
+        <w:t>, 可用于调整计算强度</w:t>
       </w:r>
       <w:r>
         <w:rPr>
@@ -11664,7 +12321,6 @@
           <w:rFonts w:ascii="宋体" w:hAnsi="宋体"/>
           <w:sz w:val="24"/>
         </w:rPr>
-        <w:lastRenderedPageBreak/>
         <w:t xml:space="preserve">s = </w:t>
       </w:r>
       <w:r>
@@ -11794,6 +12450,7 @@
           <w:rFonts w:ascii="宋体" w:hAnsi="宋体"/>
           <w:sz w:val="24"/>
         </w:rPr>
+        <w:lastRenderedPageBreak/>
         <w:t>那么，拼接后被执行的最终语句将是：</w:t>
       </w:r>
     </w:p>
@@ -11887,12 +12544,14 @@
         <w:spacing w:beforeLines="50" w:before="156" w:afterLines="50" w:after="156" w:line="460" w:lineRule="exact"/>
         <w:ind w:left="567"/>
       </w:pPr>
+      <w:bookmarkStart w:id="116" w:name="_Toc447127241"/>
       <w:r>
         <w:t>系统测试</w:t>
       </w:r>
       <w:r>
         <w:t>与调优</w:t>
       </w:r>
+      <w:bookmarkEnd w:id="116"/>
     </w:p>
     <w:p>
       <w:pPr>
@@ -11928,9 +12587,11 @@
         <w:spacing w:before="156" w:after="156"/>
         <w:ind w:left="567"/>
       </w:pPr>
+      <w:bookmarkStart w:id="117" w:name="_Toc447127242"/>
       <w:r>
         <w:t>单元测试</w:t>
       </w:r>
+      <w:bookmarkEnd w:id="117"/>
     </w:p>
     <w:p>
       <w:pPr>
@@ -11953,7 +12614,21 @@
           <w:rFonts w:ascii="宋体" w:hAnsi="宋体"/>
           <w:sz w:val="24"/>
         </w:rPr>
-        <w:t>在Android客户端开发过程中，项目使用JUnit这一主流的JAVA平台测试工具，结合JAVA Annotation可以进行简易、快速的单元测试。在服务器开发中，使用Python官方标准库unittest</w:t>
+        <w:t>在Android客户端开发过程中，项目使用JUnit这一主流的JAVA平台测试工具，结合</w:t>
+      </w:r>
+      <w:r>
+        <w:rPr>
+          <w:rFonts w:ascii="宋体" w:hAnsi="宋体"/>
+          <w:sz w:val="24"/>
+        </w:rPr>
+        <w:t>Java</w:t>
+      </w:r>
+      <w:r>
+        <w:rPr>
+          <w:rFonts w:ascii="宋体" w:hAnsi="宋体"/>
+          <w:sz w:val="24"/>
+        </w:rPr>
+        <w:t xml:space="preserve"> Annotation可以进行简易、快速的单元测试。在服务器开发中，使用Python官方标准库unittest</w:t>
       </w:r>
       <w:r>
         <w:rPr>
@@ -11973,8 +12648,8 @@
         <w:spacing w:before="156" w:after="156"/>
         <w:ind w:left="567"/>
       </w:pPr>
-      <w:r>
-        <w:lastRenderedPageBreak/>
+      <w:bookmarkStart w:id="118" w:name="_Toc447127243"/>
+      <w:r>
         <w:t>Web</w:t>
       </w:r>
       <w:r>
@@ -11983,6 +12658,7 @@
       <w:r>
         <w:t>与调优</w:t>
       </w:r>
+      <w:bookmarkEnd w:id="118"/>
     </w:p>
     <w:p>
       <w:pPr>
@@ -12015,6 +12691,7 @@
           <w:rFonts w:ascii="宋体" w:hAnsi="宋体"/>
           <w:sz w:val="24"/>
         </w:rPr>
+        <w:lastRenderedPageBreak/>
         <w:t>项目使用JMeter对服务器进行了压力测试。JMeter是Apache</w:t>
       </w:r>
       <w:r>
@@ -12037,9 +12714,6 @@
       <w:pPr>
         <w:spacing w:before="0" w:after="0" w:line="460" w:lineRule="exact"/>
         <w:ind w:firstLine="420"/>
-        <w:rPr>
-          <w:rFonts w:hint="eastAsia"/>
-        </w:rPr>
       </w:pPr>
       <w:r>
         <w:rPr>
@@ -12058,16 +12732,15 @@
         </w:numPr>
         <w:spacing w:before="156" w:after="156"/>
         <w:ind w:left="567"/>
-        <w:rPr>
-          <w:rFonts w:hint="eastAsia"/>
-        </w:rPr>
-      </w:pPr>
+      </w:pPr>
+      <w:bookmarkStart w:id="119" w:name="_Toc447127244"/>
       <w:r>
         <w:t>数据库压力测试</w:t>
       </w:r>
       <w:r>
         <w:t>与调优</w:t>
       </w:r>
+      <w:bookmarkEnd w:id="119"/>
     </w:p>
     <w:p>
       <w:pPr>
@@ -12085,6 +12758,7 @@
           <w:szCs w:val="36"/>
         </w:rPr>
       </w:pPr>
+      <w:bookmarkStart w:id="120" w:name="_Toc447127245"/>
       <w:r>
         <w:rPr>
           <w:rFonts w:ascii="黑体" w:hAnsi="黑体" w:hint="eastAsia"/>
@@ -12093,6 +12767,7 @@
         </w:rPr>
         <w:t>结论</w:t>
       </w:r>
+      <w:bookmarkEnd w:id="120"/>
     </w:p>
     <w:p>
       <w:pPr>
@@ -12107,13 +12782,17 @@
         <w:ind w:firstLineChars="0"/>
         <w:outlineLvl w:val="1"/>
         <w:rPr>
-          <w:rFonts w:asciiTheme="majorHAnsi" w:eastAsia="黑体" w:hAnsiTheme="majorHAnsi" w:cstheme="majorBidi" w:hint="eastAsia"/>
+          <w:rFonts w:asciiTheme="majorHAnsi" w:eastAsia="黑体" w:hAnsiTheme="majorHAnsi" w:cstheme="majorBidi"/>
           <w:bCs/>
           <w:vanish/>
           <w:sz w:val="28"/>
           <w:szCs w:val="32"/>
         </w:rPr>
       </w:pPr>
+      <w:bookmarkStart w:id="121" w:name="_Toc447127191"/>
+      <w:bookmarkStart w:id="122" w:name="_Toc447127246"/>
+      <w:bookmarkEnd w:id="121"/>
+      <w:bookmarkEnd w:id="122"/>
     </w:p>
     <w:p>
       <w:pPr>
@@ -12128,13 +12807,17 @@
         <w:ind w:firstLineChars="0"/>
         <w:outlineLvl w:val="1"/>
         <w:rPr>
-          <w:rFonts w:asciiTheme="majorHAnsi" w:eastAsia="黑体" w:hAnsiTheme="majorHAnsi" w:cstheme="majorBidi" w:hint="eastAsia"/>
+          <w:rFonts w:asciiTheme="majorHAnsi" w:eastAsia="黑体" w:hAnsiTheme="majorHAnsi" w:cstheme="majorBidi"/>
           <w:bCs/>
           <w:vanish/>
           <w:sz w:val="28"/>
           <w:szCs w:val="32"/>
         </w:rPr>
       </w:pPr>
+      <w:bookmarkStart w:id="123" w:name="_Toc447127192"/>
+      <w:bookmarkStart w:id="124" w:name="_Toc447127247"/>
+      <w:bookmarkEnd w:id="123"/>
+      <w:bookmarkEnd w:id="124"/>
     </w:p>
     <w:p>
       <w:pPr>
@@ -12149,13 +12832,17 @@
         <w:ind w:firstLineChars="0"/>
         <w:outlineLvl w:val="1"/>
         <w:rPr>
-          <w:rFonts w:asciiTheme="majorHAnsi" w:eastAsia="黑体" w:hAnsiTheme="majorHAnsi" w:cstheme="majorBidi" w:hint="eastAsia"/>
+          <w:rFonts w:asciiTheme="majorHAnsi" w:eastAsia="黑体" w:hAnsiTheme="majorHAnsi" w:cstheme="majorBidi"/>
           <w:bCs/>
           <w:vanish/>
           <w:sz w:val="28"/>
           <w:szCs w:val="32"/>
         </w:rPr>
       </w:pPr>
+      <w:bookmarkStart w:id="125" w:name="_Toc447127193"/>
+      <w:bookmarkStart w:id="126" w:name="_Toc447127248"/>
+      <w:bookmarkEnd w:id="125"/>
+      <w:bookmarkEnd w:id="126"/>
     </w:p>
     <w:p>
       <w:pPr>
@@ -12167,12 +12854,14 @@
         <w:spacing w:beforeLines="50" w:before="156" w:afterLines="50" w:after="156" w:line="460" w:lineRule="exact"/>
         <w:ind w:left="567"/>
       </w:pPr>
+      <w:bookmarkStart w:id="127" w:name="_Toc447127249"/>
       <w:r>
         <w:rPr>
           <w:rFonts w:hint="eastAsia"/>
         </w:rPr>
         <w:t>项目的成果</w:t>
       </w:r>
+      <w:bookmarkEnd w:id="127"/>
     </w:p>
     <w:p>
       <w:pPr>
@@ -12203,7 +12892,7 @@
         <w:spacing w:before="0" w:after="0" w:line="460" w:lineRule="exact"/>
         <w:ind w:firstLine="420"/>
         <w:rPr>
-          <w:rFonts w:ascii="宋体" w:hAnsi="宋体" w:hint="eastAsia"/>
+          <w:rFonts w:ascii="宋体" w:hAnsi="宋体"/>
           <w:sz w:val="24"/>
         </w:rPr>
       </w:pPr>
@@ -12232,10 +12921,14 @@
         <w:spacing w:beforeLines="50" w:before="156" w:afterLines="50" w:after="156" w:line="460" w:lineRule="exact"/>
         <w:ind w:left="567"/>
       </w:pPr>
-      <w:r>
-        <w:lastRenderedPageBreak/>
-        <w:t>项目的研究意义</w:t>
-      </w:r>
+      <w:bookmarkStart w:id="128" w:name="_Toc447127250"/>
+      <w:r>
+        <w:t>项目在行业中的</w:t>
+      </w:r>
+      <w:r>
+        <w:t>研究意义</w:t>
+      </w:r>
+      <w:bookmarkEnd w:id="128"/>
     </w:p>
     <w:p>
       <w:pPr>
@@ -12246,6 +12939,15 @@
           <w:sz w:val="24"/>
         </w:rPr>
       </w:pPr>
+      <w:r>
+        <w:rPr>
+          <w:rFonts w:ascii="宋体" w:hAnsi="宋体"/>
+          <w:sz w:val="24"/>
+        </w:rPr>
+        <w:t>当前，主流求职类应用基本都是向着大而全的方向在发展。本项目专注于特定的垂直领域进行探索、研究，以解决真实的用户痛点，提升用户体验。</w:t>
+      </w:r>
+      <w:bookmarkStart w:id="129" w:name="_GoBack"/>
+      <w:bookmarkEnd w:id="129"/>
     </w:p>
     <w:sectPr>
       <w:footerReference w:type="default" r:id="rId11"/>
@@ -12382,7 +13084,14 @@
           <w:rFonts w:ascii="宋体" w:hAnsi="宋体" w:hint="eastAsia"/>
           <w:szCs w:val="21"/>
         </w:rPr>
-        <w:t>Groovy是一种基于JVM的敏捷、简约的动态语言，语法习惯接近于Ruby。</w:t>
+        <w:t>Groovy</w:t>
+      </w:r>
+      <w:r>
+        <w:rPr>
+          <w:rFonts w:ascii="宋体" w:hAnsi="宋体" w:hint="eastAsia"/>
+          <w:szCs w:val="21"/>
+        </w:rPr>
+        <w:t>是一种基于JVM的敏捷、简约的动态语言，语法习惯接近于Ruby。</w:t>
       </w:r>
     </w:p>
   </w:footnote>
@@ -12403,7 +13112,21 @@
           <w:rFonts w:ascii="宋体" w:hAnsi="宋体"/>
           <w:szCs w:val="21"/>
         </w:rPr>
-        <w:t xml:space="preserve"> fastjson是阿里巴巴公司开源的</w:t>
+        <w:t xml:space="preserve"> </w:t>
+      </w:r>
+      <w:r>
+        <w:rPr>
+          <w:rFonts w:ascii="宋体" w:hAnsi="宋体"/>
+          <w:szCs w:val="21"/>
+        </w:rPr>
+        <w:t>fastjson</w:t>
+      </w:r>
+      <w:r>
+        <w:rPr>
+          <w:rFonts w:ascii="宋体" w:hAnsi="宋体"/>
+          <w:szCs w:val="21"/>
+        </w:rPr>
+        <w:t>是阿里巴巴公司开源的</w:t>
       </w:r>
       <w:r>
         <w:rPr>
@@ -12445,7 +13168,14 @@
           <w:rFonts w:ascii="宋体" w:hAnsi="宋体" w:hint="eastAsia"/>
           <w:szCs w:val="21"/>
         </w:rPr>
-        <w:t>CRUD即</w:t>
+        <w:t>CRUD</w:t>
+      </w:r>
+      <w:r>
+        <w:rPr>
+          <w:rFonts w:ascii="宋体" w:hAnsi="宋体" w:hint="eastAsia"/>
+          <w:szCs w:val="21"/>
+        </w:rPr>
+        <w:t>即</w:t>
       </w:r>
       <w:r>
         <w:rPr>
@@ -12526,7 +13256,14 @@
           <w:rFonts w:ascii="宋体" w:hAnsi="宋体"/>
           <w:szCs w:val="21"/>
         </w:rPr>
-        <w:t xml:space="preserve"> Camel-Case</w:t>
+        <w:t xml:space="preserve"> </w:t>
+      </w:r>
+      <w:r>
+        <w:rPr>
+          <w:rFonts w:ascii="宋体" w:hAnsi="宋体"/>
+          <w:szCs w:val="21"/>
+        </w:rPr>
+        <w:t>Camel-Case</w:t>
       </w:r>
       <w:r>
         <w:rPr>
@@ -12593,7 +13330,21 @@
           <w:rFonts w:ascii="宋体" w:hAnsi="宋体"/>
           <w:szCs w:val="21"/>
         </w:rPr>
-        <w:t xml:space="preserve"> POI是Point of Interest的缩写，每个POI包含四方面信息，名称、类别、经度纬度、附近的酒店饭店商铺等信息。</w:t>
+        <w:t xml:space="preserve"> </w:t>
+      </w:r>
+      <w:r>
+        <w:rPr>
+          <w:rFonts w:ascii="宋体" w:hAnsi="宋体"/>
+          <w:szCs w:val="21"/>
+        </w:rPr>
+        <w:t>POI</w:t>
+      </w:r>
+      <w:r>
+        <w:rPr>
+          <w:rFonts w:ascii="宋体" w:hAnsi="宋体"/>
+          <w:szCs w:val="21"/>
+        </w:rPr>
+        <w:t>是Point of Interest的缩写，每个POI包含四方面信息，名称、类别、经度纬度、附近的酒店饭店商铺等信息。</w:t>
       </w:r>
     </w:p>
   </w:footnote>
@@ -12618,7 +13369,21 @@
           <w:rFonts w:ascii="宋体" w:hAnsi="宋体"/>
           <w:szCs w:val="21"/>
         </w:rPr>
-        <w:t xml:space="preserve"> SSH指的是一种非常流行的远程登录会话的工具。</w:t>
+        <w:t xml:space="preserve"> </w:t>
+      </w:r>
+      <w:r>
+        <w:rPr>
+          <w:rFonts w:ascii="宋体" w:hAnsi="宋体"/>
+          <w:szCs w:val="21"/>
+        </w:rPr>
+        <w:t>SSH</w:t>
+      </w:r>
+      <w:r>
+        <w:rPr>
+          <w:rFonts w:ascii="宋体" w:hAnsi="宋体"/>
+          <w:szCs w:val="21"/>
+        </w:rPr>
+        <w:t>指的是一种非常流行的远程登录会话的工具。</w:t>
       </w:r>
     </w:p>
   </w:footnote>
@@ -12643,7 +13408,21 @@
           <w:rFonts w:ascii="宋体" w:hAnsi="宋体"/>
           <w:szCs w:val="21"/>
         </w:rPr>
-        <w:t xml:space="preserve"> Vim是Unix/Linux社区非常著名的基于终端的编辑器。开发、运维人员往往先用SSH登录远程主机，然后在终端中使用Vim进行编码等。</w:t>
+        <w:t xml:space="preserve"> </w:t>
+      </w:r>
+      <w:r>
+        <w:rPr>
+          <w:rFonts w:ascii="宋体" w:hAnsi="宋体"/>
+          <w:szCs w:val="21"/>
+        </w:rPr>
+        <w:t>Vim</w:t>
+      </w:r>
+      <w:r>
+        <w:rPr>
+          <w:rFonts w:ascii="宋体" w:hAnsi="宋体"/>
+          <w:szCs w:val="21"/>
+        </w:rPr>
+        <w:t>是Unix/Linux社区非常著名的基于终端的编辑器。开发、运维人员往往先用SSH登录远程主机，然后在终端中使用Vim进行编码等。</w:t>
       </w:r>
     </w:p>
   </w:footnote>
@@ -12668,7 +13447,21 @@
           <w:rFonts w:ascii="宋体" w:hAnsi="宋体"/>
           <w:szCs w:val="21"/>
         </w:rPr>
-        <w:t xml:space="preserve"> pip是Python社区最流行的包依赖管理工具，可以通过非常简单的命令安装一个第三方包，开发者不用处理该包所依赖的其他包以及版本等问题，pip会自动处理这些。</w:t>
+        <w:t xml:space="preserve"> </w:t>
+      </w:r>
+      <w:r>
+        <w:rPr>
+          <w:rFonts w:ascii="宋体" w:hAnsi="宋体"/>
+          <w:szCs w:val="21"/>
+        </w:rPr>
+        <w:t>pip</w:t>
+      </w:r>
+      <w:r>
+        <w:rPr>
+          <w:rFonts w:ascii="宋体" w:hAnsi="宋体"/>
+          <w:szCs w:val="21"/>
+        </w:rPr>
+        <w:t>是Python社区最流行的包依赖管理工具，可以通过非常简单的命令安装一个第三方包，开发者不用处理该包所依赖的其他包以及版本等问题，pip会自动处理这些。</w:t>
       </w:r>
     </w:p>
   </w:footnote>
@@ -12746,7 +13539,21 @@
           <w:rFonts w:ascii="宋体" w:hAnsi="宋体"/>
           <w:szCs w:val="21"/>
         </w:rPr>
-        <w:t xml:space="preserve"> MySQL-connector-python是Oracle官方开发的MySQL数据库驱动，用于Python环境下。</w:t>
+        <w:t xml:space="preserve"> </w:t>
+      </w:r>
+      <w:r>
+        <w:rPr>
+          <w:rFonts w:ascii="宋体" w:hAnsi="宋体"/>
+          <w:szCs w:val="21"/>
+        </w:rPr>
+        <w:t>MySQL-connector-python</w:t>
+      </w:r>
+      <w:r>
+        <w:rPr>
+          <w:rFonts w:ascii="宋体" w:hAnsi="宋体"/>
+          <w:szCs w:val="21"/>
+        </w:rPr>
+        <w:t>是Oracle官方开发的MySQL数据库驱动，用于Python环境下。</w:t>
       </w:r>
     </w:p>
   </w:footnote>
@@ -12771,14 +13578,28 @@
           <w:rFonts w:ascii="宋体" w:hAnsi="宋体"/>
           <w:szCs w:val="21"/>
         </w:rPr>
-        <w:t xml:space="preserve"> s</w:t>
-      </w:r>
-      <w:r>
-        <w:rPr>
-          <w:rFonts w:ascii="宋体" w:hAnsi="宋体" w:hint="eastAsia"/>
+        <w:t xml:space="preserve"> </w:t>
+      </w:r>
+      <w:r>
+        <w:rPr>
+          <w:rFonts w:ascii="宋体" w:hAnsi="宋体"/>
           <w:szCs w:val="21"/>
         </w:rPr>
-        <w:t>ha1是一种单向的哈希算法，安全性能比md5更高，使用经过该算法处理后的结果去推测原本的输入值是不可能的。</w:t>
+        <w:t>s</w:t>
+      </w:r>
+      <w:r>
+        <w:rPr>
+          <w:rFonts w:ascii="宋体" w:hAnsi="宋体" w:hint="eastAsia"/>
+          <w:szCs w:val="21"/>
+        </w:rPr>
+        <w:t>ha1</w:t>
+      </w:r>
+      <w:r>
+        <w:rPr>
+          <w:rFonts w:ascii="宋体" w:hAnsi="宋体" w:hint="eastAsia"/>
+          <w:szCs w:val="21"/>
+        </w:rPr>
+        <w:t>是一种单向的哈希算法，安全性能比md5更高，使用经过该算法处理后的结果去推测原本的输入值是不可能的。</w:t>
       </w:r>
     </w:p>
   </w:footnote>
@@ -12786,9 +13607,6 @@
     <w:p>
       <w:pPr>
         <w:spacing w:before="0" w:after="0" w:line="460" w:lineRule="exact"/>
-        <w:rPr>
-          <w:rFonts w:hint="eastAsia"/>
-        </w:rPr>
       </w:pPr>
       <w:r>
         <w:rPr>
@@ -12809,24 +13627,15 @@
           <w:rFonts w:ascii="宋体" w:hAnsi="宋体"/>
           <w:szCs w:val="21"/>
         </w:rPr>
-        <w:t>Apache软件基金会</w:t>
+        <w:t>Apache</w:t>
       </w:r>
       <w:r>
         <w:rPr>
           <w:rFonts w:ascii="宋体" w:hAnsi="宋体"/>
           <w:szCs w:val="21"/>
         </w:rPr>
-        <w:t>是开发开源软件的</w:t>
-      </w:r>
-      <w:r>
-        <w:rPr>
-          <w:rFonts w:ascii="宋体" w:hAnsi="宋体"/>
-          <w:szCs w:val="21"/>
-        </w:rPr>
-        <w:t>非赢利性组织，该组织支持、开发了许多有名的开源软件以及工具，其中，最著名的是Apache Web服务器软件。</w:t>
-      </w:r>
-      <w:bookmarkStart w:id="88" w:name="_GoBack"/>
-      <w:bookmarkEnd w:id="88"/>
+        <w:t>软件基金会是开发开源软件的非赢利性组织，该组织支持、开发了许多有名的开源软件以及工具，其中，最著名的是Apache Web服务器软件。</w:t>
+      </w:r>
     </w:p>
   </w:footnote>
 </w:footnotes>
@@ -17554,7 +18363,7 @@
 </file>
 
 <file path=customXml/itemProps1.xml><?xml version="1.0" encoding="utf-8"?>
-<ds:datastoreItem xmlns:ds="http://schemas.openxmlformats.org/officeDocument/2006/customXml" ds:itemID="{CB55DBF0-DF2B-475D-A9C6-A9C45DF83405}">
+<ds:datastoreItem xmlns:ds="http://schemas.openxmlformats.org/officeDocument/2006/customXml" ds:itemID="{8D627CB7-3A52-4B59-8995-8B64EA3BAD06}">
   <ds:schemaRefs>
     <ds:schemaRef ds:uri="http://schemas.openxmlformats.org/officeDocument/2006/bibliography"/>
   </ds:schemaRefs>

</xml_diff>